<commit_message>
Finish most of the stuff for Modeling
</commit_message>
<xml_diff>
--- a/QuickML.docx
+++ b/QuickML.docx
@@ -6,7 +6,7 @@
       <w:pPr>
         <w:pStyle w:val="TOCHeading"/>
         <w:rPr>
-          <w:rFonts w:asciiTheme="minorHAnsi" w:eastAsiaTheme="minorHAnsi" w:hAnsiTheme="minorHAnsi" w:cstheme="minorBidi"/>
+          <w:rFonts w:ascii="Times New Roman" w:eastAsiaTheme="minorHAnsi" w:hAnsi="Times New Roman" w:cs="Times New Roman"/>
           <w:color w:val="auto"/>
           <w:sz w:val="22"/>
           <w:szCs w:val="22"/>
@@ -16,7 +16,7 @@
     <w:sdt>
       <w:sdtPr>
         <w:rPr>
-          <w:rFonts w:asciiTheme="minorHAnsi" w:eastAsiaTheme="minorHAnsi" w:hAnsiTheme="minorHAnsi" w:cstheme="minorBidi"/>
+          <w:rFonts w:ascii="Times New Roman" w:eastAsiaTheme="minorHAnsi" w:hAnsi="Times New Roman" w:cs="Times New Roman"/>
           <w:color w:val="auto"/>
           <w:sz w:val="22"/>
           <w:szCs w:val="22"/>
@@ -38,41 +38,55 @@
         <w:p>
           <w:pPr>
             <w:pStyle w:val="TOCHeading"/>
+            <w:rPr>
+              <w:rFonts w:ascii="Times New Roman" w:hAnsi="Times New Roman" w:cs="Times New Roman"/>
+            </w:rPr>
           </w:pPr>
           <w:r>
+            <w:rPr>
+              <w:rFonts w:ascii="Times New Roman" w:hAnsi="Times New Roman" w:cs="Times New Roman"/>
+            </w:rPr>
             <w:t>Contents</w:t>
           </w:r>
         </w:p>
         <w:p>
           <w:pPr>
             <w:pStyle w:val="TOC1"/>
-            <w:tabs>
-              <w:tab w:val="right" w:leader="dot" w:pos="9350"/>
-            </w:tabs>
             <w:rPr>
-              <w:rFonts w:eastAsiaTheme="minorEastAsia"/>
+              <w:rFonts w:ascii="Times New Roman" w:eastAsiaTheme="minorEastAsia" w:hAnsi="Times New Roman" w:cs="Times New Roman"/>
               <w:noProof/>
             </w:rPr>
           </w:pPr>
           <w:r>
+            <w:rPr>
+              <w:rFonts w:ascii="Times New Roman" w:hAnsi="Times New Roman" w:cs="Times New Roman"/>
+            </w:rPr>
             <w:fldChar w:fldCharType="begin"/>
           </w:r>
           <w:r>
+            <w:rPr>
+              <w:rFonts w:ascii="Times New Roman" w:hAnsi="Times New Roman" w:cs="Times New Roman"/>
+            </w:rPr>
             <w:instrText xml:space="preserve"> TOC \o "1-3" \h \z \u </w:instrText>
           </w:r>
           <w:r>
+            <w:rPr>
+              <w:rFonts w:ascii="Times New Roman" w:hAnsi="Times New Roman" w:cs="Times New Roman"/>
+            </w:rPr>
             <w:fldChar w:fldCharType="separate"/>
           </w:r>
-          <w:hyperlink w:anchor="_Toc55771151" w:history="1">
+          <w:hyperlink w:anchor="_Toc56452228" w:history="1">
             <w:r>
               <w:rPr>
                 <w:rStyle w:val="Hyperlink"/>
+                <w:rFonts w:ascii="Times New Roman" w:hAnsi="Times New Roman" w:cs="Times New Roman"/>
                 <w:noProof/>
               </w:rPr>
               <w:t>Introduction</w:t>
             </w:r>
             <w:r>
               <w:rPr>
+                <w:rFonts w:ascii="Times New Roman" w:hAnsi="Times New Roman" w:cs="Times New Roman"/>
                 <w:noProof/>
                 <w:webHidden/>
               </w:rPr>
@@ -80,6 +94,7 @@
             </w:r>
             <w:r>
               <w:rPr>
+                <w:rFonts w:ascii="Times New Roman" w:hAnsi="Times New Roman" w:cs="Times New Roman"/>
                 <w:noProof/>
                 <w:webHidden/>
               </w:rPr>
@@ -87,19 +102,22 @@
             </w:r>
             <w:r>
               <w:rPr>
+                <w:rFonts w:ascii="Times New Roman" w:hAnsi="Times New Roman" w:cs="Times New Roman"/>
                 <w:noProof/>
                 <w:webHidden/>
               </w:rPr>
-              <w:instrText xml:space="preserve"> PAGEREF _Toc55771151 \h </w:instrText>
-            </w:r>
-            <w:r>
-              <w:rPr>
+              <w:instrText xml:space="preserve"> PAGEREF _Toc56452228 \h </w:instrText>
+            </w:r>
+            <w:r>
+              <w:rPr>
+                <w:rFonts w:ascii="Times New Roman" w:hAnsi="Times New Roman" w:cs="Times New Roman"/>
                 <w:noProof/>
                 <w:webHidden/>
               </w:rPr>
             </w:r>
             <w:r>
               <w:rPr>
+                <w:rFonts w:ascii="Times New Roman" w:hAnsi="Times New Roman" w:cs="Times New Roman"/>
                 <w:noProof/>
                 <w:webHidden/>
               </w:rPr>
@@ -107,6 +125,7 @@
             </w:r>
             <w:r>
               <w:rPr>
+                <w:rFonts w:ascii="Times New Roman" w:hAnsi="Times New Roman" w:cs="Times New Roman"/>
                 <w:noProof/>
                 <w:webHidden/>
               </w:rPr>
@@ -114,6 +133,7 @@
             </w:r>
             <w:r>
               <w:rPr>
+                <w:rFonts w:ascii="Times New Roman" w:hAnsi="Times New Roman" w:cs="Times New Roman"/>
                 <w:noProof/>
                 <w:webHidden/>
               </w:rPr>
@@ -128,20 +148,22 @@
               <w:tab w:val="right" w:leader="dot" w:pos="9350"/>
             </w:tabs>
             <w:rPr>
-              <w:rFonts w:eastAsiaTheme="minorEastAsia"/>
+              <w:rFonts w:ascii="Times New Roman" w:eastAsiaTheme="minorEastAsia" w:hAnsi="Times New Roman" w:cs="Times New Roman"/>
               <w:noProof/>
             </w:rPr>
           </w:pPr>
-          <w:hyperlink w:anchor="_Toc55771152" w:history="1">
+          <w:hyperlink w:anchor="_Toc56452229" w:history="1">
             <w:r>
               <w:rPr>
                 <w:rStyle w:val="Hyperlink"/>
+                <w:rFonts w:ascii="Times New Roman" w:hAnsi="Times New Roman" w:cs="Times New Roman"/>
                 <w:noProof/>
               </w:rPr>
               <w:t>Customers</w:t>
             </w:r>
             <w:r>
               <w:rPr>
+                <w:rFonts w:ascii="Times New Roman" w:hAnsi="Times New Roman" w:cs="Times New Roman"/>
                 <w:noProof/>
                 <w:webHidden/>
               </w:rPr>
@@ -149,6 +171,7 @@
             </w:r>
             <w:r>
               <w:rPr>
+                <w:rFonts w:ascii="Times New Roman" w:hAnsi="Times New Roman" w:cs="Times New Roman"/>
                 <w:noProof/>
                 <w:webHidden/>
               </w:rPr>
@@ -156,19 +179,22 @@
             </w:r>
             <w:r>
               <w:rPr>
+                <w:rFonts w:ascii="Times New Roman" w:hAnsi="Times New Roman" w:cs="Times New Roman"/>
                 <w:noProof/>
                 <w:webHidden/>
               </w:rPr>
-              <w:instrText xml:space="preserve"> PAGEREF _Toc55771152 \h </w:instrText>
-            </w:r>
-            <w:r>
-              <w:rPr>
+              <w:instrText xml:space="preserve"> PAGEREF _Toc56452229 \h </w:instrText>
+            </w:r>
+            <w:r>
+              <w:rPr>
+                <w:rFonts w:ascii="Times New Roman" w:hAnsi="Times New Roman" w:cs="Times New Roman"/>
                 <w:noProof/>
                 <w:webHidden/>
               </w:rPr>
             </w:r>
             <w:r>
               <w:rPr>
+                <w:rFonts w:ascii="Times New Roman" w:hAnsi="Times New Roman" w:cs="Times New Roman"/>
                 <w:noProof/>
                 <w:webHidden/>
               </w:rPr>
@@ -176,6 +202,7 @@
             </w:r>
             <w:r>
               <w:rPr>
+                <w:rFonts w:ascii="Times New Roman" w:hAnsi="Times New Roman" w:cs="Times New Roman"/>
                 <w:noProof/>
                 <w:webHidden/>
               </w:rPr>
@@ -183,6 +210,7 @@
             </w:r>
             <w:r>
               <w:rPr>
+                <w:rFonts w:ascii="Times New Roman" w:hAnsi="Times New Roman" w:cs="Times New Roman"/>
                 <w:noProof/>
                 <w:webHidden/>
               </w:rPr>
@@ -197,11 +225,11 @@
               <w:tab w:val="right" w:leader="dot" w:pos="9350"/>
             </w:tabs>
             <w:rPr>
-              <w:rFonts w:eastAsiaTheme="minorEastAsia"/>
+              <w:rFonts w:ascii="Times New Roman" w:eastAsiaTheme="minorEastAsia" w:hAnsi="Times New Roman" w:cs="Times New Roman"/>
               <w:noProof/>
             </w:rPr>
           </w:pPr>
-          <w:hyperlink w:anchor="_Toc55771153" w:history="1">
+          <w:hyperlink w:anchor="_Toc56452230" w:history="1">
             <w:r>
               <w:rPr>
                 <w:rStyle w:val="Hyperlink"/>
@@ -212,6 +240,7 @@
             </w:r>
             <w:r>
               <w:rPr>
+                <w:rFonts w:ascii="Times New Roman" w:hAnsi="Times New Roman" w:cs="Times New Roman"/>
                 <w:noProof/>
                 <w:webHidden/>
               </w:rPr>
@@ -219,6 +248,7 @@
             </w:r>
             <w:r>
               <w:rPr>
+                <w:rFonts w:ascii="Times New Roman" w:hAnsi="Times New Roman" w:cs="Times New Roman"/>
                 <w:noProof/>
                 <w:webHidden/>
               </w:rPr>
@@ -226,19 +256,22 @@
             </w:r>
             <w:r>
               <w:rPr>
+                <w:rFonts w:ascii="Times New Roman" w:hAnsi="Times New Roman" w:cs="Times New Roman"/>
                 <w:noProof/>
                 <w:webHidden/>
               </w:rPr>
-              <w:instrText xml:space="preserve"> PAGEREF _Toc55771153 \h </w:instrText>
-            </w:r>
-            <w:r>
-              <w:rPr>
+              <w:instrText xml:space="preserve"> PAGEREF _Toc56452230 \h </w:instrText>
+            </w:r>
+            <w:r>
+              <w:rPr>
+                <w:rFonts w:ascii="Times New Roman" w:hAnsi="Times New Roman" w:cs="Times New Roman"/>
                 <w:noProof/>
                 <w:webHidden/>
               </w:rPr>
             </w:r>
             <w:r>
               <w:rPr>
+                <w:rFonts w:ascii="Times New Roman" w:hAnsi="Times New Roman" w:cs="Times New Roman"/>
                 <w:noProof/>
                 <w:webHidden/>
               </w:rPr>
@@ -246,6 +279,7 @@
             </w:r>
             <w:r>
               <w:rPr>
+                <w:rFonts w:ascii="Times New Roman" w:hAnsi="Times New Roman" w:cs="Times New Roman"/>
                 <w:noProof/>
                 <w:webHidden/>
               </w:rPr>
@@ -253,6 +287,7 @@
             </w:r>
             <w:r>
               <w:rPr>
+                <w:rFonts w:ascii="Times New Roman" w:hAnsi="Times New Roman" w:cs="Times New Roman"/>
                 <w:noProof/>
                 <w:webHidden/>
               </w:rPr>
@@ -263,25 +298,23 @@
         <w:p>
           <w:pPr>
             <w:pStyle w:val="TOC1"/>
-            <w:tabs>
-              <w:tab w:val="right" w:leader="dot" w:pos="9350"/>
-            </w:tabs>
             <w:rPr>
-              <w:rFonts w:eastAsiaTheme="minorEastAsia"/>
+              <w:rFonts w:ascii="Times New Roman" w:eastAsiaTheme="minorEastAsia" w:hAnsi="Times New Roman" w:cs="Times New Roman"/>
               <w:noProof/>
             </w:rPr>
           </w:pPr>
-          <w:hyperlink w:anchor="_Toc55771154" w:history="1">
+          <w:hyperlink w:anchor="_Toc56452231" w:history="1">
             <w:r>
               <w:rPr>
                 <w:rStyle w:val="Hyperlink"/>
-                <w:rFonts w:eastAsia="Times New Roman"/>
+                <w:rFonts w:ascii="Times New Roman" w:eastAsia="Times New Roman" w:hAnsi="Times New Roman" w:cs="Times New Roman"/>
                 <w:noProof/>
               </w:rPr>
               <w:t>Design</w:t>
             </w:r>
             <w:r>
               <w:rPr>
+                <w:rFonts w:ascii="Times New Roman" w:hAnsi="Times New Roman" w:cs="Times New Roman"/>
                 <w:noProof/>
                 <w:webHidden/>
               </w:rPr>
@@ -289,6 +322,7 @@
             </w:r>
             <w:r>
               <w:rPr>
+                <w:rFonts w:ascii="Times New Roman" w:hAnsi="Times New Roman" w:cs="Times New Roman"/>
                 <w:noProof/>
                 <w:webHidden/>
               </w:rPr>
@@ -296,19 +330,22 @@
             </w:r>
             <w:r>
               <w:rPr>
+                <w:rFonts w:ascii="Times New Roman" w:hAnsi="Times New Roman" w:cs="Times New Roman"/>
                 <w:noProof/>
                 <w:webHidden/>
               </w:rPr>
-              <w:instrText xml:space="preserve"> PAGEREF _Toc55771154 \h </w:instrText>
-            </w:r>
-            <w:r>
-              <w:rPr>
+              <w:instrText xml:space="preserve"> PAGEREF _Toc56452231 \h </w:instrText>
+            </w:r>
+            <w:r>
+              <w:rPr>
+                <w:rFonts w:ascii="Times New Roman" w:hAnsi="Times New Roman" w:cs="Times New Roman"/>
                 <w:noProof/>
                 <w:webHidden/>
               </w:rPr>
             </w:r>
             <w:r>
               <w:rPr>
+                <w:rFonts w:ascii="Times New Roman" w:hAnsi="Times New Roman" w:cs="Times New Roman"/>
                 <w:noProof/>
                 <w:webHidden/>
               </w:rPr>
@@ -316,6 +353,7 @@
             </w:r>
             <w:r>
               <w:rPr>
+                <w:rFonts w:ascii="Times New Roman" w:hAnsi="Times New Roman" w:cs="Times New Roman"/>
                 <w:noProof/>
                 <w:webHidden/>
               </w:rPr>
@@ -323,6 +361,7 @@
             </w:r>
             <w:r>
               <w:rPr>
+                <w:rFonts w:ascii="Times New Roman" w:hAnsi="Times New Roman" w:cs="Times New Roman"/>
                 <w:noProof/>
                 <w:webHidden/>
               </w:rPr>
@@ -337,20 +376,22 @@
               <w:tab w:val="right" w:leader="dot" w:pos="9350"/>
             </w:tabs>
             <w:rPr>
-              <w:rFonts w:eastAsiaTheme="minorEastAsia"/>
+              <w:rFonts w:ascii="Times New Roman" w:eastAsiaTheme="minorEastAsia" w:hAnsi="Times New Roman" w:cs="Times New Roman"/>
               <w:noProof/>
             </w:rPr>
           </w:pPr>
-          <w:hyperlink w:anchor="_Toc55771155" w:history="1">
+          <w:hyperlink w:anchor="_Toc56452232" w:history="1">
             <w:r>
               <w:rPr>
                 <w:rStyle w:val="Hyperlink"/>
+                <w:rFonts w:ascii="Times New Roman" w:hAnsi="Times New Roman" w:cs="Times New Roman"/>
                 <w:noProof/>
               </w:rPr>
               <w:t>Design Process</w:t>
             </w:r>
             <w:r>
               <w:rPr>
+                <w:rFonts w:ascii="Times New Roman" w:hAnsi="Times New Roman" w:cs="Times New Roman"/>
                 <w:noProof/>
                 <w:webHidden/>
               </w:rPr>
@@ -358,6 +399,7 @@
             </w:r>
             <w:r>
               <w:rPr>
+                <w:rFonts w:ascii="Times New Roman" w:hAnsi="Times New Roman" w:cs="Times New Roman"/>
                 <w:noProof/>
                 <w:webHidden/>
               </w:rPr>
@@ -365,19 +407,22 @@
             </w:r>
             <w:r>
               <w:rPr>
+                <w:rFonts w:ascii="Times New Roman" w:hAnsi="Times New Roman" w:cs="Times New Roman"/>
                 <w:noProof/>
                 <w:webHidden/>
               </w:rPr>
-              <w:instrText xml:space="preserve"> PAGEREF _Toc55771155 \h </w:instrText>
-            </w:r>
-            <w:r>
-              <w:rPr>
+              <w:instrText xml:space="preserve"> PAGEREF _Toc56452232 \h </w:instrText>
+            </w:r>
+            <w:r>
+              <w:rPr>
+                <w:rFonts w:ascii="Times New Roman" w:hAnsi="Times New Roman" w:cs="Times New Roman"/>
                 <w:noProof/>
                 <w:webHidden/>
               </w:rPr>
             </w:r>
             <w:r>
               <w:rPr>
+                <w:rFonts w:ascii="Times New Roman" w:hAnsi="Times New Roman" w:cs="Times New Roman"/>
                 <w:noProof/>
                 <w:webHidden/>
               </w:rPr>
@@ -385,6 +430,7 @@
             </w:r>
             <w:r>
               <w:rPr>
+                <w:rFonts w:ascii="Times New Roman" w:hAnsi="Times New Roman" w:cs="Times New Roman"/>
                 <w:noProof/>
                 <w:webHidden/>
               </w:rPr>
@@ -392,6 +438,7 @@
             </w:r>
             <w:r>
               <w:rPr>
+                <w:rFonts w:ascii="Times New Roman" w:hAnsi="Times New Roman" w:cs="Times New Roman"/>
                 <w:noProof/>
                 <w:webHidden/>
               </w:rPr>
@@ -406,20 +453,22 @@
               <w:tab w:val="right" w:leader="dot" w:pos="9350"/>
             </w:tabs>
             <w:rPr>
-              <w:rFonts w:eastAsiaTheme="minorEastAsia"/>
+              <w:rFonts w:ascii="Times New Roman" w:eastAsiaTheme="minorEastAsia" w:hAnsi="Times New Roman" w:cs="Times New Roman"/>
               <w:noProof/>
             </w:rPr>
           </w:pPr>
-          <w:hyperlink w:anchor="_Toc55771156" w:history="1">
+          <w:hyperlink w:anchor="_Toc56452233" w:history="1">
             <w:r>
               <w:rPr>
                 <w:rStyle w:val="Hyperlink"/>
+                <w:rFonts w:ascii="Times New Roman" w:hAnsi="Times New Roman" w:cs="Times New Roman"/>
                 <w:noProof/>
               </w:rPr>
               <w:t>Design Diagrams</w:t>
             </w:r>
             <w:r>
               <w:rPr>
+                <w:rFonts w:ascii="Times New Roman" w:hAnsi="Times New Roman" w:cs="Times New Roman"/>
                 <w:noProof/>
                 <w:webHidden/>
               </w:rPr>
@@ -427,6 +476,7 @@
             </w:r>
             <w:r>
               <w:rPr>
+                <w:rFonts w:ascii="Times New Roman" w:hAnsi="Times New Roman" w:cs="Times New Roman"/>
                 <w:noProof/>
                 <w:webHidden/>
               </w:rPr>
@@ -434,19 +484,22 @@
             </w:r>
             <w:r>
               <w:rPr>
+                <w:rFonts w:ascii="Times New Roman" w:hAnsi="Times New Roman" w:cs="Times New Roman"/>
                 <w:noProof/>
                 <w:webHidden/>
               </w:rPr>
-              <w:instrText xml:space="preserve"> PAGEREF _Toc55771156 \h </w:instrText>
-            </w:r>
-            <w:r>
-              <w:rPr>
+              <w:instrText xml:space="preserve"> PAGEREF _Toc56452233 \h </w:instrText>
+            </w:r>
+            <w:r>
+              <w:rPr>
+                <w:rFonts w:ascii="Times New Roman" w:hAnsi="Times New Roman" w:cs="Times New Roman"/>
                 <w:noProof/>
                 <w:webHidden/>
               </w:rPr>
             </w:r>
             <w:r>
               <w:rPr>
+                <w:rFonts w:ascii="Times New Roman" w:hAnsi="Times New Roman" w:cs="Times New Roman"/>
                 <w:noProof/>
                 <w:webHidden/>
               </w:rPr>
@@ -454,13 +507,15 @@
             </w:r>
             <w:r>
               <w:rPr>
+                <w:rFonts w:ascii="Times New Roman" w:hAnsi="Times New Roman" w:cs="Times New Roman"/>
                 <w:noProof/>
                 <w:webHidden/>
               </w:rPr>
-              <w:t>6</w:t>
-            </w:r>
-            <w:r>
-              <w:rPr>
+              <w:t>7</w:t>
+            </w:r>
+            <w:r>
+              <w:rPr>
+                <w:rFonts w:ascii="Times New Roman" w:hAnsi="Times New Roman" w:cs="Times New Roman"/>
                 <w:noProof/>
                 <w:webHidden/>
               </w:rPr>
@@ -475,20 +530,22 @@
               <w:tab w:val="right" w:leader="dot" w:pos="9350"/>
             </w:tabs>
             <w:rPr>
-              <w:rFonts w:eastAsiaTheme="minorEastAsia"/>
+              <w:rFonts w:ascii="Times New Roman" w:eastAsiaTheme="minorEastAsia" w:hAnsi="Times New Roman" w:cs="Times New Roman"/>
               <w:noProof/>
             </w:rPr>
           </w:pPr>
-          <w:hyperlink w:anchor="_Toc55771157" w:history="1">
+          <w:hyperlink w:anchor="_Toc56452234" w:history="1">
             <w:r>
               <w:rPr>
                 <w:rStyle w:val="Hyperlink"/>
+                <w:rFonts w:ascii="Times New Roman" w:hAnsi="Times New Roman" w:cs="Times New Roman"/>
                 <w:noProof/>
               </w:rPr>
               <w:t>Use Case Diagrams</w:t>
             </w:r>
             <w:r>
               <w:rPr>
+                <w:rFonts w:ascii="Times New Roman" w:hAnsi="Times New Roman" w:cs="Times New Roman"/>
                 <w:noProof/>
                 <w:webHidden/>
               </w:rPr>
@@ -496,6 +553,7 @@
             </w:r>
             <w:r>
               <w:rPr>
+                <w:rFonts w:ascii="Times New Roman" w:hAnsi="Times New Roman" w:cs="Times New Roman"/>
                 <w:noProof/>
                 <w:webHidden/>
               </w:rPr>
@@ -503,19 +561,22 @@
             </w:r>
             <w:r>
               <w:rPr>
+                <w:rFonts w:ascii="Times New Roman" w:hAnsi="Times New Roman" w:cs="Times New Roman"/>
                 <w:noProof/>
                 <w:webHidden/>
               </w:rPr>
-              <w:instrText xml:space="preserve"> PAGEREF _Toc55771157 \h </w:instrText>
-            </w:r>
-            <w:r>
-              <w:rPr>
+              <w:instrText xml:space="preserve"> PAGEREF _Toc56452234 \h </w:instrText>
+            </w:r>
+            <w:r>
+              <w:rPr>
+                <w:rFonts w:ascii="Times New Roman" w:hAnsi="Times New Roman" w:cs="Times New Roman"/>
                 <w:noProof/>
                 <w:webHidden/>
               </w:rPr>
             </w:r>
             <w:r>
               <w:rPr>
+                <w:rFonts w:ascii="Times New Roman" w:hAnsi="Times New Roman" w:cs="Times New Roman"/>
                 <w:noProof/>
                 <w:webHidden/>
               </w:rPr>
@@ -523,13 +584,15 @@
             </w:r>
             <w:r>
               <w:rPr>
+                <w:rFonts w:ascii="Times New Roman" w:hAnsi="Times New Roman" w:cs="Times New Roman"/>
                 <w:noProof/>
                 <w:webHidden/>
               </w:rPr>
-              <w:t>6</w:t>
-            </w:r>
-            <w:r>
-              <w:rPr>
+              <w:t>7</w:t>
+            </w:r>
+            <w:r>
+              <w:rPr>
+                <w:rFonts w:ascii="Times New Roman" w:hAnsi="Times New Roman" w:cs="Times New Roman"/>
                 <w:noProof/>
                 <w:webHidden/>
               </w:rPr>
@@ -544,20 +607,22 @@
               <w:tab w:val="right" w:leader="dot" w:pos="9350"/>
             </w:tabs>
             <w:rPr>
-              <w:rFonts w:eastAsiaTheme="minorEastAsia"/>
+              <w:rFonts w:ascii="Times New Roman" w:eastAsiaTheme="minorEastAsia" w:hAnsi="Times New Roman" w:cs="Times New Roman"/>
               <w:noProof/>
             </w:rPr>
           </w:pPr>
-          <w:hyperlink w:anchor="_Toc55771158" w:history="1">
+          <w:hyperlink w:anchor="_Toc56452235" w:history="1">
             <w:r>
               <w:rPr>
                 <w:rStyle w:val="Hyperlink"/>
+                <w:rFonts w:ascii="Times New Roman" w:hAnsi="Times New Roman" w:cs="Times New Roman"/>
                 <w:noProof/>
               </w:rPr>
               <w:t>Class Diagrams</w:t>
             </w:r>
             <w:r>
               <w:rPr>
+                <w:rFonts w:ascii="Times New Roman" w:hAnsi="Times New Roman" w:cs="Times New Roman"/>
                 <w:noProof/>
                 <w:webHidden/>
               </w:rPr>
@@ -565,6 +630,7 @@
             </w:r>
             <w:r>
               <w:rPr>
+                <w:rFonts w:ascii="Times New Roman" w:hAnsi="Times New Roman" w:cs="Times New Roman"/>
                 <w:noProof/>
                 <w:webHidden/>
               </w:rPr>
@@ -572,19 +638,22 @@
             </w:r>
             <w:r>
               <w:rPr>
+                <w:rFonts w:ascii="Times New Roman" w:hAnsi="Times New Roman" w:cs="Times New Roman"/>
                 <w:noProof/>
                 <w:webHidden/>
               </w:rPr>
-              <w:instrText xml:space="preserve"> PAGEREF _Toc55771158 \h </w:instrText>
-            </w:r>
-            <w:r>
-              <w:rPr>
+              <w:instrText xml:space="preserve"> PAGEREF _Toc56452235 \h </w:instrText>
+            </w:r>
+            <w:r>
+              <w:rPr>
+                <w:rFonts w:ascii="Times New Roman" w:hAnsi="Times New Roman" w:cs="Times New Roman"/>
                 <w:noProof/>
                 <w:webHidden/>
               </w:rPr>
             </w:r>
             <w:r>
               <w:rPr>
+                <w:rFonts w:ascii="Times New Roman" w:hAnsi="Times New Roman" w:cs="Times New Roman"/>
                 <w:noProof/>
                 <w:webHidden/>
               </w:rPr>
@@ -592,13 +661,15 @@
             </w:r>
             <w:r>
               <w:rPr>
+                <w:rFonts w:ascii="Times New Roman" w:hAnsi="Times New Roman" w:cs="Times New Roman"/>
                 <w:noProof/>
                 <w:webHidden/>
               </w:rPr>
-              <w:t>9</w:t>
-            </w:r>
-            <w:r>
-              <w:rPr>
+              <w:t>10</w:t>
+            </w:r>
+            <w:r>
+              <w:rPr>
+                <w:rFonts w:ascii="Times New Roman" w:hAnsi="Times New Roman" w:cs="Times New Roman"/>
                 <w:noProof/>
                 <w:webHidden/>
               </w:rPr>
@@ -613,20 +684,22 @@
               <w:tab w:val="right" w:leader="dot" w:pos="9350"/>
             </w:tabs>
             <w:rPr>
-              <w:rFonts w:eastAsiaTheme="minorEastAsia"/>
+              <w:rFonts w:ascii="Times New Roman" w:eastAsiaTheme="minorEastAsia" w:hAnsi="Times New Roman" w:cs="Times New Roman"/>
               <w:noProof/>
             </w:rPr>
           </w:pPr>
-          <w:hyperlink w:anchor="_Toc55771159" w:history="1">
+          <w:hyperlink w:anchor="_Toc56452236" w:history="1">
             <w:r>
               <w:rPr>
                 <w:rStyle w:val="Hyperlink"/>
+                <w:rFonts w:ascii="Times New Roman" w:hAnsi="Times New Roman" w:cs="Times New Roman"/>
                 <w:noProof/>
               </w:rPr>
               <w:t>Sequence Diagram</w:t>
             </w:r>
             <w:r>
               <w:rPr>
+                <w:rFonts w:ascii="Times New Roman" w:hAnsi="Times New Roman" w:cs="Times New Roman"/>
                 <w:noProof/>
                 <w:webHidden/>
               </w:rPr>
@@ -634,6 +707,7 @@
             </w:r>
             <w:r>
               <w:rPr>
+                <w:rFonts w:ascii="Times New Roman" w:hAnsi="Times New Roman" w:cs="Times New Roman"/>
                 <w:noProof/>
                 <w:webHidden/>
               </w:rPr>
@@ -641,19 +715,22 @@
             </w:r>
             <w:r>
               <w:rPr>
+                <w:rFonts w:ascii="Times New Roman" w:hAnsi="Times New Roman" w:cs="Times New Roman"/>
                 <w:noProof/>
                 <w:webHidden/>
               </w:rPr>
-              <w:instrText xml:space="preserve"> PAGEREF _Toc55771159 \h </w:instrText>
-            </w:r>
-            <w:r>
-              <w:rPr>
+              <w:instrText xml:space="preserve"> PAGEREF _Toc56452236 \h </w:instrText>
+            </w:r>
+            <w:r>
+              <w:rPr>
+                <w:rFonts w:ascii="Times New Roman" w:hAnsi="Times New Roman" w:cs="Times New Roman"/>
                 <w:noProof/>
                 <w:webHidden/>
               </w:rPr>
             </w:r>
             <w:r>
               <w:rPr>
+                <w:rFonts w:ascii="Times New Roman" w:hAnsi="Times New Roman" w:cs="Times New Roman"/>
                 <w:noProof/>
                 <w:webHidden/>
               </w:rPr>
@@ -661,13 +738,15 @@
             </w:r>
             <w:r>
               <w:rPr>
+                <w:rFonts w:ascii="Times New Roman" w:hAnsi="Times New Roman" w:cs="Times New Roman"/>
                 <w:noProof/>
                 <w:webHidden/>
               </w:rPr>
-              <w:t>11</w:t>
-            </w:r>
-            <w:r>
-              <w:rPr>
+              <w:t>12</w:t>
+            </w:r>
+            <w:r>
+              <w:rPr>
+                <w:rFonts w:ascii="Times New Roman" w:hAnsi="Times New Roman" w:cs="Times New Roman"/>
                 <w:noProof/>
                 <w:webHidden/>
               </w:rPr>
@@ -678,24 +757,23 @@
         <w:p>
           <w:pPr>
             <w:pStyle w:val="TOC1"/>
-            <w:tabs>
-              <w:tab w:val="right" w:leader="dot" w:pos="9350"/>
-            </w:tabs>
             <w:rPr>
-              <w:rFonts w:eastAsiaTheme="minorEastAsia"/>
+              <w:rFonts w:ascii="Times New Roman" w:eastAsiaTheme="minorEastAsia" w:hAnsi="Times New Roman" w:cs="Times New Roman"/>
               <w:noProof/>
             </w:rPr>
           </w:pPr>
-          <w:hyperlink w:anchor="_Toc55771160" w:history="1">
+          <w:hyperlink w:anchor="_Toc56452237" w:history="1">
             <w:r>
               <w:rPr>
                 <w:rStyle w:val="Hyperlink"/>
+                <w:rFonts w:ascii="Times New Roman" w:hAnsi="Times New Roman" w:cs="Times New Roman"/>
                 <w:noProof/>
               </w:rPr>
               <w:t>Bibliography</w:t>
             </w:r>
             <w:r>
               <w:rPr>
+                <w:rFonts w:ascii="Times New Roman" w:hAnsi="Times New Roman" w:cs="Times New Roman"/>
                 <w:noProof/>
                 <w:webHidden/>
               </w:rPr>
@@ -703,6 +781,7 @@
             </w:r>
             <w:r>
               <w:rPr>
+                <w:rFonts w:ascii="Times New Roman" w:hAnsi="Times New Roman" w:cs="Times New Roman"/>
                 <w:noProof/>
                 <w:webHidden/>
               </w:rPr>
@@ -710,19 +789,22 @@
             </w:r>
             <w:r>
               <w:rPr>
+                <w:rFonts w:ascii="Times New Roman" w:hAnsi="Times New Roman" w:cs="Times New Roman"/>
                 <w:noProof/>
                 <w:webHidden/>
               </w:rPr>
-              <w:instrText xml:space="preserve"> PAGEREF _Toc55771160 \h </w:instrText>
-            </w:r>
-            <w:r>
-              <w:rPr>
+              <w:instrText xml:space="preserve"> PAGEREF _Toc56452237 \h </w:instrText>
+            </w:r>
+            <w:r>
+              <w:rPr>
+                <w:rFonts w:ascii="Times New Roman" w:hAnsi="Times New Roman" w:cs="Times New Roman"/>
                 <w:noProof/>
                 <w:webHidden/>
               </w:rPr>
             </w:r>
             <w:r>
               <w:rPr>
+                <w:rFonts w:ascii="Times New Roman" w:hAnsi="Times New Roman" w:cs="Times New Roman"/>
                 <w:noProof/>
                 <w:webHidden/>
               </w:rPr>
@@ -730,13 +812,15 @@
             </w:r>
             <w:r>
               <w:rPr>
+                <w:rFonts w:ascii="Times New Roman" w:hAnsi="Times New Roman" w:cs="Times New Roman"/>
                 <w:noProof/>
                 <w:webHidden/>
               </w:rPr>
-              <w:t>14</w:t>
-            </w:r>
-            <w:r>
-              <w:rPr>
+              <w:t>15</w:t>
+            </w:r>
+            <w:r>
+              <w:rPr>
+                <w:rFonts w:ascii="Times New Roman" w:hAnsi="Times New Roman" w:cs="Times New Roman"/>
                 <w:noProof/>
                 <w:webHidden/>
               </w:rPr>
@@ -747,6 +831,7 @@
         <w:p>
           <w:pPr>
             <w:rPr>
+              <w:rFonts w:ascii="Times New Roman" w:hAnsi="Times New Roman" w:cs="Times New Roman"/>
               <w:b/>
               <w:bCs/>
               <w:noProof/>
@@ -754,6 +839,7 @@
           </w:pPr>
           <w:r>
             <w:rPr>
+              <w:rFonts w:ascii="Times New Roman" w:hAnsi="Times New Roman" w:cs="Times New Roman"/>
               <w:b/>
               <w:bCs/>
               <w:noProof/>
@@ -766,7 +852,7 @@
     <w:p>
       <w:pPr>
         <w:rPr>
-          <w:rFonts w:asciiTheme="majorHAnsi" w:eastAsiaTheme="majorEastAsia" w:hAnsiTheme="majorHAnsi" w:cstheme="majorBidi"/>
+          <w:rFonts w:ascii="Times New Roman" w:eastAsiaTheme="majorEastAsia" w:hAnsi="Times New Roman" w:cs="Times New Roman"/>
           <w:spacing w:val="-10"/>
           <w:kern w:val="28"/>
           <w:sz w:val="56"/>
@@ -774,6 +860,9 @@
         </w:rPr>
       </w:pPr>
       <w:r>
+        <w:rPr>
+          <w:rFonts w:ascii="Times New Roman" w:hAnsi="Times New Roman" w:cs="Times New Roman"/>
+        </w:rPr>
         <w:br w:type="page"/>
       </w:r>
     </w:p>
@@ -781,12 +870,21 @@
       <w:pPr>
         <w:pStyle w:val="Title"/>
         <w:jc w:val="center"/>
-      </w:pPr>
-      <w:r>
+        <w:rPr>
+          <w:rFonts w:ascii="Times New Roman" w:hAnsi="Times New Roman" w:cs="Times New Roman"/>
+        </w:rPr>
+      </w:pPr>
+      <w:r>
+        <w:rPr>
+          <w:rFonts w:ascii="Times New Roman" w:hAnsi="Times New Roman" w:cs="Times New Roman"/>
+        </w:rPr>
         <w:lastRenderedPageBreak/>
         <w:t>Quick</w:t>
       </w:r>
       <w:r>
+        <w:rPr>
+          <w:rFonts w:ascii="Times New Roman" w:hAnsi="Times New Roman" w:cs="Times New Roman"/>
+        </w:rPr>
         <w:t>ML</w:t>
       </w:r>
     </w:p>
@@ -877,16 +975,23 @@
     <w:p>
       <w:pPr>
         <w:pStyle w:val="Heading1"/>
-      </w:pPr>
-      <w:bookmarkStart w:id="0" w:name="_Toc55771151"/>
-      <w:r>
+        <w:spacing w:line="276" w:lineRule="auto"/>
+        <w:rPr>
+          <w:rFonts w:ascii="Times New Roman" w:hAnsi="Times New Roman" w:cs="Times New Roman"/>
+        </w:rPr>
+      </w:pPr>
+      <w:bookmarkStart w:id="0" w:name="_Toc56452228"/>
+      <w:r>
+        <w:rPr>
+          <w:rFonts w:ascii="Times New Roman" w:hAnsi="Times New Roman" w:cs="Times New Roman"/>
+        </w:rPr>
         <w:t>Introduction</w:t>
       </w:r>
       <w:bookmarkEnd w:id="0"/>
     </w:p>
     <w:p>
       <w:pPr>
-        <w:spacing w:line="360" w:lineRule="auto"/>
+        <w:spacing w:line="276" w:lineRule="auto"/>
         <w:jc w:val="both"/>
         <w:rPr>
           <w:rFonts w:ascii="Times New Roman" w:hAnsi="Times New Roman" w:cs="Times New Roman"/>
@@ -910,9 +1015,16 @@
     <w:p>
       <w:pPr>
         <w:pStyle w:val="Heading2"/>
-      </w:pPr>
-      <w:bookmarkStart w:id="1" w:name="_Toc55771152"/>
-      <w:r>
+        <w:spacing w:line="276" w:lineRule="auto"/>
+        <w:rPr>
+          <w:rFonts w:ascii="Times New Roman" w:hAnsi="Times New Roman" w:cs="Times New Roman"/>
+        </w:rPr>
+      </w:pPr>
+      <w:bookmarkStart w:id="1" w:name="_Toc56452229"/>
+      <w:r>
+        <w:rPr>
+          <w:rFonts w:ascii="Times New Roman" w:hAnsi="Times New Roman" w:cs="Times New Roman"/>
+        </w:rPr>
         <w:t>Customers</w:t>
       </w:r>
       <w:bookmarkEnd w:id="1"/>
@@ -924,7 +1036,7 @@
           <w:ilvl w:val="0"/>
           <w:numId w:val="4"/>
         </w:numPr>
-        <w:spacing w:line="360" w:lineRule="auto"/>
+        <w:spacing w:line="276" w:lineRule="auto"/>
         <w:jc w:val="both"/>
         <w:rPr>
           <w:rFonts w:ascii="Times New Roman" w:hAnsi="Times New Roman" w:cs="Times New Roman"/>
@@ -934,7 +1046,15 @@
         <w:rPr>
           <w:rFonts w:ascii="Times New Roman" w:hAnsi="Times New Roman" w:cs="Times New Roman"/>
         </w:rPr>
-        <w:t xml:space="preserve">This application is mostly intended for educational purposes so anyone who wishes to have an introduction to the applications of computer vision in machine learning may use it. </w:t>
+        <w:t>This application is mostly intended for educational purposes so anyone who wishes to have an introduction to the applications of computer vision in</w:t>
+      </w:r>
+      <w:bookmarkStart w:id="2" w:name="_GoBack"/>
+      <w:bookmarkEnd w:id="2"/>
+      <w:r>
+        <w:rPr>
+          <w:rFonts w:ascii="Times New Roman" w:hAnsi="Times New Roman" w:cs="Times New Roman"/>
+        </w:rPr>
+        <w:t xml:space="preserve"> machine learning may use it. </w:t>
       </w:r>
     </w:p>
     <w:p>
@@ -943,8 +1063,11 @@
           <w:ilvl w:val="0"/>
           <w:numId w:val="4"/>
         </w:numPr>
-        <w:spacing w:after="0" w:line="360" w:lineRule="auto"/>
+        <w:spacing w:after="0" w:line="276" w:lineRule="auto"/>
         <w:jc w:val="both"/>
+        <w:rPr>
+          <w:rFonts w:ascii="Times New Roman" w:hAnsi="Times New Roman" w:cs="Times New Roman"/>
+        </w:rPr>
       </w:pPr>
       <w:r>
         <w:rPr>
@@ -958,42 +1081,14 @@
           <w:rFonts w:ascii="Times New Roman" w:eastAsia="Times New Roman" w:hAnsi="Times New Roman" w:cs="Times New Roman"/>
           <w:color w:val="0E101A"/>
         </w:rPr>
-        <w:t xml:space="preserve">friendly </w:t>
-      </w:r>
-      <w:r>
-        <w:rPr>
-          <w:rFonts w:ascii="Times New Roman" w:eastAsia="Times New Roman" w:hAnsi="Times New Roman" w:cs="Times New Roman"/>
-          <w:color w:val="0E101A"/>
-        </w:rPr>
-        <w:t>and</w:t>
-      </w:r>
-      <w:r>
-        <w:rPr>
-          <w:rFonts w:ascii="Times New Roman" w:eastAsia="Times New Roman" w:hAnsi="Times New Roman" w:cs="Times New Roman"/>
-          <w:color w:val="0E101A"/>
-        </w:rPr>
-        <w:t xml:space="preserve"> straightforward </w:t>
-      </w:r>
-      <w:r>
-        <w:rPr>
-          <w:rFonts w:ascii="Times New Roman" w:eastAsia="Times New Roman" w:hAnsi="Times New Roman" w:cs="Times New Roman"/>
-          <w:color w:val="0E101A"/>
-        </w:rPr>
-        <w:t xml:space="preserve">software where anyone with basic computer knowledge will be able to train and implement their </w:t>
-      </w:r>
-      <w:r>
-        <w:rPr>
-          <w:rFonts w:ascii="Times New Roman" w:eastAsia="Times New Roman" w:hAnsi="Times New Roman" w:cs="Times New Roman"/>
-          <w:color w:val="0E101A"/>
-        </w:rPr>
-        <w:t>Machine Learning algorithm</w:t>
-      </w:r>
-      <w:r>
-        <w:rPr>
-          <w:rFonts w:ascii="Times New Roman" w:eastAsia="Times New Roman" w:hAnsi="Times New Roman" w:cs="Times New Roman"/>
-          <w:color w:val="0E101A"/>
-        </w:rPr>
-        <w:t>.</w:t>
+        <w:t>friendly and</w:t>
+      </w:r>
+      <w:r>
+        <w:rPr>
+          <w:rFonts w:ascii="Times New Roman" w:eastAsia="Times New Roman" w:hAnsi="Times New Roman" w:cs="Times New Roman"/>
+          <w:color w:val="0E101A"/>
+        </w:rPr>
+        <w:t xml:space="preserve"> straightforward software where anyone with basic computer knowledge will be able to train and implement their Machine Learning algorithm.</w:t>
       </w:r>
     </w:p>
     <w:p>
@@ -1002,8 +1097,11 @@
           <w:ilvl w:val="1"/>
           <w:numId w:val="4"/>
         </w:numPr>
-        <w:spacing w:after="0" w:line="360" w:lineRule="auto"/>
+        <w:spacing w:after="0" w:line="276" w:lineRule="auto"/>
         <w:jc w:val="both"/>
+        <w:rPr>
+          <w:rFonts w:ascii="Times New Roman" w:hAnsi="Times New Roman" w:cs="Times New Roman"/>
+        </w:rPr>
       </w:pPr>
       <w:r>
         <w:rPr>
@@ -1021,6 +1119,7 @@
           <w:id w:val="-1150511681"/>
           <w:citation/>
         </w:sdtPr>
+        <w:sdtEndPr/>
         <w:sdtContent>
           <w:r>
             <w:rPr>
@@ -1049,15 +1148,7 @@
               <w:noProof/>
               <w:color w:val="0E101A"/>
             </w:rPr>
-            <w:t xml:space="preserve"> </w:t>
-          </w:r>
-          <w:r>
-            <w:rPr>
-              <w:rFonts w:ascii="Times New Roman" w:eastAsia="Times New Roman" w:hAnsi="Times New Roman" w:cs="Times New Roman"/>
-              <w:noProof/>
-              <w:color w:val="0E101A"/>
-            </w:rPr>
-            <w:t>(Daws, 2019)</w:t>
+            <w:t xml:space="preserve"> (Daws, 2019)</w:t>
           </w:r>
           <w:r>
             <w:rPr>
@@ -1105,6 +1196,7 @@
           <w:id w:val="-77132149"/>
           <w:citation/>
         </w:sdtPr>
+        <w:sdtEndPr/>
         <w:sdtContent>
           <w:r>
             <w:rPr>
@@ -1133,15 +1225,7 @@
               <w:noProof/>
               <w:color w:val="0E101A"/>
             </w:rPr>
-            <w:t xml:space="preserve"> </w:t>
-          </w:r>
-          <w:r>
-            <w:rPr>
-              <w:rFonts w:ascii="Times New Roman" w:eastAsia="Times New Roman" w:hAnsi="Times New Roman" w:cs="Times New Roman"/>
-              <w:noProof/>
-              <w:color w:val="0E101A"/>
-            </w:rPr>
-            <w:t>(Terra, 2020)</w:t>
+            <w:t xml:space="preserve"> (Terra, 2020)</w:t>
           </w:r>
           <w:r>
             <w:rPr>
@@ -1166,8 +1250,11 @@
           <w:ilvl w:val="1"/>
           <w:numId w:val="4"/>
         </w:numPr>
-        <w:spacing w:after="0" w:line="360" w:lineRule="auto"/>
+        <w:spacing w:after="0" w:line="276" w:lineRule="auto"/>
         <w:jc w:val="both"/>
+        <w:rPr>
+          <w:rFonts w:ascii="Times New Roman" w:hAnsi="Times New Roman" w:cs="Times New Roman"/>
+        </w:rPr>
       </w:pPr>
       <w:r>
         <w:rPr>
@@ -1183,15 +1270,17 @@
           <w:ilvl w:val="1"/>
           <w:numId w:val="4"/>
         </w:numPr>
-        <w:spacing w:after="0" w:line="360" w:lineRule="auto"/>
+        <w:spacing w:after="0" w:line="276" w:lineRule="auto"/>
         <w:jc w:val="both"/>
-      </w:pPr>
-      <w:r>
-        <w:rPr>
-          <w:rFonts w:ascii="Times New Roman" w:eastAsia="Times New Roman" w:hAnsi="Times New Roman" w:cs="Times New Roman"/>
-          <w:color w:val="0E101A"/>
-        </w:rPr>
-        <w:lastRenderedPageBreak/>
+        <w:rPr>
+          <w:rFonts w:ascii="Times New Roman" w:hAnsi="Times New Roman" w:cs="Times New Roman"/>
+        </w:rPr>
+      </w:pPr>
+      <w:r>
+        <w:rPr>
+          <w:rFonts w:ascii="Times New Roman" w:eastAsia="Times New Roman" w:hAnsi="Times New Roman" w:cs="Times New Roman"/>
+          <w:color w:val="0E101A"/>
+        </w:rPr>
         <w:t xml:space="preserve">QuickML would be a playground where you man changes parameters to make a model, train the model, and see </w:t>
       </w:r>
       <w:r>
@@ -1208,10 +1297,16 @@
           <w:ilvl w:val="0"/>
           <w:numId w:val="4"/>
         </w:numPr>
-        <w:spacing w:after="0" w:line="360" w:lineRule="auto"/>
+        <w:spacing w:after="0" w:line="276" w:lineRule="auto"/>
         <w:jc w:val="both"/>
-      </w:pPr>
-      <w:r>
+        <w:rPr>
+          <w:rFonts w:ascii="Times New Roman" w:hAnsi="Times New Roman" w:cs="Times New Roman"/>
+        </w:rPr>
+      </w:pPr>
+      <w:r>
+        <w:rPr>
+          <w:rFonts w:ascii="Times New Roman" w:hAnsi="Times New Roman" w:cs="Times New Roman"/>
+        </w:rPr>
         <w:t>Contextual issues and external constraint:</w:t>
       </w:r>
     </w:p>
@@ -1222,7 +1317,7 @@
           <w:ilvl w:val="1"/>
           <w:numId w:val="4"/>
         </w:numPr>
-        <w:spacing w:before="0" w:beforeAutospacing="0" w:after="0" w:afterAutospacing="0" w:line="360" w:lineRule="auto"/>
+        <w:spacing w:before="0" w:beforeAutospacing="0" w:after="0" w:afterAutospacing="0" w:line="276" w:lineRule="auto"/>
         <w:jc w:val="both"/>
         <w:rPr>
           <w:color w:val="0E101A"/>
@@ -1263,7 +1358,7 @@
           <w:ilvl w:val="1"/>
           <w:numId w:val="4"/>
         </w:numPr>
-        <w:spacing w:after="0" w:line="360" w:lineRule="auto"/>
+        <w:spacing w:after="0" w:line="276" w:lineRule="auto"/>
         <w:jc w:val="both"/>
         <w:rPr>
           <w:rFonts w:ascii="Times New Roman" w:eastAsia="Times New Roman" w:hAnsi="Times New Roman" w:cs="Times New Roman"/>
@@ -1275,14 +1370,8 @@
           <w:rFonts w:ascii="Times New Roman" w:eastAsia="Times New Roman" w:hAnsi="Times New Roman" w:cs="Times New Roman"/>
           <w:color w:val="0E101A"/>
         </w:rPr>
-        <w:t>Also, we will most likely put some limitations to the parameters that users can input into the software in the machine learning model creation process as having a very large number will cause instability when training the machine learning algorithm.</w:t>
-      </w:r>
-      <w:r>
-        <w:rPr>
-          <w:rFonts w:ascii="Times New Roman" w:eastAsia="Times New Roman" w:hAnsi="Times New Roman" w:cs="Times New Roman"/>
-          <w:color w:val="0E101A"/>
-        </w:rPr>
-        <w:t xml:space="preserve"> Special hardware</w:t>
+        <w:lastRenderedPageBreak/>
+        <w:t>Also, we will most likely put some limitations to the parameters that users can input into the software in the machine learning model creation process as having a very large number will cause instability when training the machine learning algorithm. Special hardware</w:t>
       </w:r>
       <w:r>
         <w:rPr>
@@ -1306,7 +1395,7 @@
           <w:ilvl w:val="0"/>
           <w:numId w:val="4"/>
         </w:numPr>
-        <w:spacing w:after="0" w:line="360" w:lineRule="auto"/>
+        <w:spacing w:after="0" w:line="276" w:lineRule="auto"/>
         <w:jc w:val="both"/>
         <w:rPr>
           <w:rFonts w:ascii="Times New Roman" w:eastAsia="Times New Roman" w:hAnsi="Times New Roman" w:cs="Times New Roman"/>
@@ -1328,7 +1417,7 @@
           <w:ilvl w:val="1"/>
           <w:numId w:val="4"/>
         </w:numPr>
-        <w:spacing w:after="0" w:line="360" w:lineRule="auto"/>
+        <w:spacing w:after="0" w:line="276" w:lineRule="auto"/>
         <w:jc w:val="both"/>
         <w:rPr>
           <w:rFonts w:ascii="Times New Roman" w:eastAsia="Times New Roman" w:hAnsi="Times New Roman" w:cs="Times New Roman"/>
@@ -1360,17 +1449,35 @@
           </w:tcPr>
           <w:p>
             <w:pPr>
+              <w:spacing w:line="276" w:lineRule="auto"/>
               <w:jc w:val="center"/>
+              <w:rPr>
+                <w:rFonts w:ascii="Times New Roman" w:hAnsi="Times New Roman" w:cs="Times New Roman"/>
+                <w:b/>
+                <w:bCs/>
+              </w:rPr>
             </w:pPr>
             <w:r>
+              <w:rPr>
+                <w:rFonts w:ascii="Times New Roman" w:hAnsi="Times New Roman" w:cs="Times New Roman"/>
+                <w:b/>
+                <w:bCs/>
+              </w:rPr>
               <w:t>QuickML</w:t>
             </w:r>
           </w:p>
           <w:p>
             <w:pPr>
+              <w:spacing w:line="276" w:lineRule="auto"/>
               <w:jc w:val="center"/>
+              <w:rPr>
+                <w:rFonts w:ascii="Times New Roman" w:hAnsi="Times New Roman" w:cs="Times New Roman"/>
+              </w:rPr>
             </w:pPr>
             <w:r>
+              <w:rPr>
+                <w:rFonts w:ascii="Times New Roman" w:hAnsi="Times New Roman" w:cs="Times New Roman"/>
+              </w:rPr>
               <w:t>As a User I want to make and test a Machine Learning model</w:t>
             </w:r>
           </w:p>
@@ -1386,9 +1493,16 @@
           </w:tcPr>
           <w:p>
             <w:pPr>
+              <w:spacing w:line="276" w:lineRule="auto"/>
               <w:jc w:val="center"/>
+              <w:rPr>
+                <w:rFonts w:ascii="Times New Roman" w:hAnsi="Times New Roman" w:cs="Times New Roman"/>
+              </w:rPr>
             </w:pPr>
             <w:r>
+              <w:rPr>
+                <w:rFonts w:ascii="Times New Roman" w:hAnsi="Times New Roman" w:cs="Times New Roman"/>
+              </w:rPr>
               <w:t>Epic</w:t>
             </w:r>
           </w:p>
@@ -1399,9 +1513,16 @@
           </w:tcPr>
           <w:p>
             <w:pPr>
+              <w:spacing w:line="276" w:lineRule="auto"/>
               <w:jc w:val="center"/>
+              <w:rPr>
+                <w:rFonts w:ascii="Times New Roman" w:hAnsi="Times New Roman" w:cs="Times New Roman"/>
+              </w:rPr>
             </w:pPr>
             <w:r>
+              <w:rPr>
+                <w:rFonts w:ascii="Times New Roman" w:hAnsi="Times New Roman" w:cs="Times New Roman"/>
+              </w:rPr>
               <w:t>User Story</w:t>
             </w:r>
           </w:p>
@@ -1412,9 +1533,16 @@
           </w:tcPr>
           <w:p>
             <w:pPr>
+              <w:spacing w:line="276" w:lineRule="auto"/>
               <w:jc w:val="center"/>
+              <w:rPr>
+                <w:rFonts w:ascii="Times New Roman" w:hAnsi="Times New Roman" w:cs="Times New Roman"/>
+              </w:rPr>
             </w:pPr>
             <w:r>
+              <w:rPr>
+                <w:rFonts w:ascii="Times New Roman" w:hAnsi="Times New Roman" w:cs="Times New Roman"/>
+              </w:rPr>
               <w:t>Task</w:t>
             </w:r>
           </w:p>
@@ -1425,9 +1553,16 @@
           </w:tcPr>
           <w:p>
             <w:pPr>
+              <w:spacing w:line="276" w:lineRule="auto"/>
               <w:jc w:val="center"/>
+              <w:rPr>
+                <w:rFonts w:ascii="Times New Roman" w:hAnsi="Times New Roman" w:cs="Times New Roman"/>
+              </w:rPr>
             </w:pPr>
             <w:r>
+              <w:rPr>
+                <w:rFonts w:ascii="Times New Roman" w:hAnsi="Times New Roman" w:cs="Times New Roman"/>
+              </w:rPr>
               <w:t>Story point</w:t>
             </w:r>
           </w:p>
@@ -1438,9 +1573,16 @@
           </w:tcPr>
           <w:p>
             <w:pPr>
+              <w:spacing w:line="276" w:lineRule="auto"/>
               <w:jc w:val="center"/>
+              <w:rPr>
+                <w:rFonts w:ascii="Times New Roman" w:hAnsi="Times New Roman" w:cs="Times New Roman"/>
+              </w:rPr>
             </w:pPr>
             <w:r>
+              <w:rPr>
+                <w:rFonts w:ascii="Times New Roman" w:hAnsi="Times New Roman" w:cs="Times New Roman"/>
+              </w:rPr>
               <w:t>Done?</w:t>
             </w:r>
           </w:p>
@@ -1456,7 +1598,16 @@
             <w:vMerge w:val="restart"/>
           </w:tcPr>
           <w:p>
-            <w:r>
+            <w:pPr>
+              <w:spacing w:line="276" w:lineRule="auto"/>
+              <w:rPr>
+                <w:rFonts w:ascii="Times New Roman" w:hAnsi="Times New Roman" w:cs="Times New Roman"/>
+              </w:rPr>
+            </w:pPr>
+            <w:r>
+              <w:rPr>
+                <w:rFonts w:ascii="Times New Roman" w:hAnsi="Times New Roman" w:cs="Times New Roman"/>
+              </w:rPr>
               <w:t>Preprocessing GUI</w:t>
             </w:r>
           </w:p>
@@ -1467,7 +1618,16 @@
             <w:vMerge w:val="restart"/>
           </w:tcPr>
           <w:p>
-            <w:r>
+            <w:pPr>
+              <w:spacing w:line="276" w:lineRule="auto"/>
+              <w:rPr>
+                <w:rFonts w:ascii="Times New Roman" w:hAnsi="Times New Roman" w:cs="Times New Roman"/>
+              </w:rPr>
+            </w:pPr>
+            <w:r>
+              <w:rPr>
+                <w:rFonts w:ascii="Times New Roman" w:hAnsi="Times New Roman" w:cs="Times New Roman"/>
+              </w:rPr>
               <w:t>As a user I want to organize data to get it ready for the training step.</w:t>
             </w:r>
           </w:p>
@@ -1477,7 +1637,16 @@
             <w:tcW w:w="4023" w:type="dxa"/>
           </w:tcPr>
           <w:p>
-            <w:r>
+            <w:pPr>
+              <w:spacing w:line="276" w:lineRule="auto"/>
+              <w:rPr>
+                <w:rFonts w:ascii="Times New Roman" w:hAnsi="Times New Roman" w:cs="Times New Roman"/>
+              </w:rPr>
+            </w:pPr>
+            <w:r>
+              <w:rPr>
+                <w:rFonts w:ascii="Times New Roman" w:hAnsi="Times New Roman" w:cs="Times New Roman"/>
+              </w:rPr>
               <w:t>Create folder directory structures.</w:t>
             </w:r>
           </w:p>
@@ -1488,9 +1657,16 @@
           </w:tcPr>
           <w:p>
             <w:pPr>
+              <w:spacing w:line="276" w:lineRule="auto"/>
               <w:jc w:val="center"/>
+              <w:rPr>
+                <w:rFonts w:ascii="Times New Roman" w:hAnsi="Times New Roman" w:cs="Times New Roman"/>
+              </w:rPr>
             </w:pPr>
             <w:r>
+              <w:rPr>
+                <w:rFonts w:ascii="Times New Roman" w:hAnsi="Times New Roman" w:cs="Times New Roman"/>
+              </w:rPr>
               <w:t>5</w:t>
             </w:r>
           </w:p>
@@ -1499,7 +1675,14 @@
           <w:tcPr>
             <w:tcW w:w="795" w:type="dxa"/>
           </w:tcPr>
-          <w:p/>
+          <w:p>
+            <w:pPr>
+              <w:spacing w:line="276" w:lineRule="auto"/>
+              <w:rPr>
+                <w:rFonts w:ascii="Times New Roman" w:hAnsi="Times New Roman" w:cs="Times New Roman"/>
+              </w:rPr>
+            </w:pPr>
+          </w:p>
         </w:tc>
       </w:tr>
       <w:tr>
@@ -1511,21 +1694,44 @@
             <w:tcW w:w="0" w:type="auto"/>
             <w:vMerge/>
           </w:tcPr>
-          <w:p/>
+          <w:p>
+            <w:pPr>
+              <w:spacing w:line="276" w:lineRule="auto"/>
+              <w:rPr>
+                <w:rFonts w:ascii="Times New Roman" w:hAnsi="Times New Roman" w:cs="Times New Roman"/>
+              </w:rPr>
+            </w:pPr>
+          </w:p>
         </w:tc>
         <w:tc>
           <w:tcPr>
             <w:tcW w:w="2783" w:type="dxa"/>
             <w:vMerge/>
           </w:tcPr>
-          <w:p/>
+          <w:p>
+            <w:pPr>
+              <w:spacing w:line="276" w:lineRule="auto"/>
+              <w:rPr>
+                <w:rFonts w:ascii="Times New Roman" w:hAnsi="Times New Roman" w:cs="Times New Roman"/>
+              </w:rPr>
+            </w:pPr>
+          </w:p>
         </w:tc>
         <w:tc>
           <w:tcPr>
             <w:tcW w:w="4023" w:type="dxa"/>
           </w:tcPr>
           <w:p>
-            <w:r>
+            <w:pPr>
+              <w:spacing w:line="276" w:lineRule="auto"/>
+              <w:rPr>
+                <w:rFonts w:ascii="Times New Roman" w:hAnsi="Times New Roman" w:cs="Times New Roman"/>
+              </w:rPr>
+            </w:pPr>
+            <w:r>
+              <w:rPr>
+                <w:rFonts w:ascii="Times New Roman" w:hAnsi="Times New Roman" w:cs="Times New Roman"/>
+              </w:rPr>
               <w:t>Copy from one directory to corresponding directory</w:t>
             </w:r>
           </w:p>
@@ -1536,9 +1742,16 @@
           </w:tcPr>
           <w:p>
             <w:pPr>
+              <w:spacing w:line="276" w:lineRule="auto"/>
               <w:jc w:val="center"/>
+              <w:rPr>
+                <w:rFonts w:ascii="Times New Roman" w:hAnsi="Times New Roman" w:cs="Times New Roman"/>
+              </w:rPr>
             </w:pPr>
             <w:r>
+              <w:rPr>
+                <w:rFonts w:ascii="Times New Roman" w:hAnsi="Times New Roman" w:cs="Times New Roman"/>
+              </w:rPr>
               <w:t>8</w:t>
             </w:r>
           </w:p>
@@ -1547,155 +1760,14 @@
           <w:tcPr>
             <w:tcW w:w="795" w:type="dxa"/>
           </w:tcPr>
-          <w:p/>
-        </w:tc>
-      </w:tr>
-      <w:tr>
-        <w:trPr>
-          <w:trHeight w:val="210"/>
-        </w:trPr>
-        <w:tc>
-          <w:tcPr>
-            <w:tcW w:w="0" w:type="auto"/>
-            <w:vMerge w:val="restart"/>
-          </w:tcPr>
-          <w:p/>
-        </w:tc>
-        <w:tc>
-          <w:tcPr>
-            <w:tcW w:w="2783" w:type="dxa"/>
-            <w:vMerge w:val="restart"/>
-          </w:tcPr>
-          <w:p>
-            <w:r>
-              <w:t>As a user I want to see the labels to know I put the right label name.</w:t>
-            </w:r>
-          </w:p>
-        </w:tc>
-        <w:tc>
-          <w:tcPr>
-            <w:tcW w:w="4023" w:type="dxa"/>
-          </w:tcPr>
-          <w:p>
-            <w:r>
-              <w:t>Let the user input the labels they want.</w:t>
-            </w:r>
-          </w:p>
-        </w:tc>
-        <w:tc>
-          <w:tcPr>
-            <w:tcW w:w="915" w:type="dxa"/>
-          </w:tcPr>
           <w:p>
             <w:pPr>
-              <w:jc w:val="center"/>
+              <w:spacing w:line="276" w:lineRule="auto"/>
+              <w:rPr>
+                <w:rFonts w:ascii="Times New Roman" w:hAnsi="Times New Roman" w:cs="Times New Roman"/>
+              </w:rPr>
             </w:pPr>
-            <w:r>
-              <w:t>1</w:t>
-            </w:r>
           </w:p>
-        </w:tc>
-        <w:tc>
-          <w:tcPr>
-            <w:tcW w:w="795" w:type="dxa"/>
-          </w:tcPr>
-          <w:p/>
-        </w:tc>
-      </w:tr>
-      <w:tr>
-        <w:trPr>
-          <w:trHeight w:val="210"/>
-        </w:trPr>
-        <w:tc>
-          <w:tcPr>
-            <w:tcW w:w="0" w:type="auto"/>
-            <w:vMerge/>
-          </w:tcPr>
-          <w:p/>
-        </w:tc>
-        <w:tc>
-          <w:tcPr>
-            <w:tcW w:w="2783" w:type="dxa"/>
-            <w:vMerge/>
-          </w:tcPr>
-          <w:p/>
-        </w:tc>
-        <w:tc>
-          <w:tcPr>
-            <w:tcW w:w="4023" w:type="dxa"/>
-          </w:tcPr>
-          <w:p>
-            <w:r>
-              <w:t>Show the labels the user has inputted</w:t>
-            </w:r>
-          </w:p>
-        </w:tc>
-        <w:tc>
-          <w:tcPr>
-            <w:tcW w:w="915" w:type="dxa"/>
-          </w:tcPr>
-          <w:p>
-            <w:pPr>
-              <w:jc w:val="center"/>
-            </w:pPr>
-            <w:r>
-              <w:t>2</w:t>
-            </w:r>
-          </w:p>
-        </w:tc>
-        <w:tc>
-          <w:tcPr>
-            <w:tcW w:w="795" w:type="dxa"/>
-          </w:tcPr>
-          <w:p/>
-        </w:tc>
-      </w:tr>
-      <w:tr>
-        <w:trPr>
-          <w:trHeight w:val="210"/>
-        </w:trPr>
-        <w:tc>
-          <w:tcPr>
-            <w:tcW w:w="0" w:type="auto"/>
-            <w:vMerge/>
-          </w:tcPr>
-          <w:p/>
-        </w:tc>
-        <w:tc>
-          <w:tcPr>
-            <w:tcW w:w="2783" w:type="dxa"/>
-            <w:vMerge/>
-          </w:tcPr>
-          <w:p/>
-        </w:tc>
-        <w:tc>
-          <w:tcPr>
-            <w:tcW w:w="4023" w:type="dxa"/>
-          </w:tcPr>
-          <w:p>
-            <w:r>
-              <w:t>Let the user delete inputs</w:t>
-            </w:r>
-          </w:p>
-        </w:tc>
-        <w:tc>
-          <w:tcPr>
-            <w:tcW w:w="915" w:type="dxa"/>
-          </w:tcPr>
-          <w:p>
-            <w:pPr>
-              <w:jc w:val="center"/>
-            </w:pPr>
-            <w:r>
-              <w:t>3</w:t>
-            </w:r>
-          </w:p>
-        </w:tc>
-        <w:tc>
-          <w:tcPr>
-            <w:tcW w:w="795" w:type="dxa"/>
-          </w:tcPr>
-          <w:p/>
         </w:tc>
       </w:tr>
       <w:tr>
@@ -1708,9 +1780,12 @@
             <w:vMerge w:val="restart"/>
           </w:tcPr>
           <w:p>
-            <w:r>
-              <w:t>Model GUI</w:t>
-            </w:r>
+            <w:pPr>
+              <w:spacing w:line="276" w:lineRule="auto"/>
+              <w:rPr>
+                <w:rFonts w:ascii="Times New Roman" w:hAnsi="Times New Roman" w:cs="Times New Roman"/>
+              </w:rPr>
+            </w:pPr>
           </w:p>
         </w:tc>
         <w:tc>
@@ -1719,8 +1794,17 @@
             <w:vMerge w:val="restart"/>
           </w:tcPr>
           <w:p>
-            <w:r>
-              <w:t>As a user I want to make different configuration to see the effects of the model.</w:t>
+            <w:pPr>
+              <w:spacing w:line="276" w:lineRule="auto"/>
+              <w:rPr>
+                <w:rFonts w:ascii="Times New Roman" w:hAnsi="Times New Roman" w:cs="Times New Roman"/>
+              </w:rPr>
+            </w:pPr>
+            <w:r>
+              <w:rPr>
+                <w:rFonts w:ascii="Times New Roman" w:hAnsi="Times New Roman" w:cs="Times New Roman"/>
+              </w:rPr>
+              <w:t>As a user I want to see the labels to know I put the right label name.</w:t>
             </w:r>
           </w:p>
         </w:tc>
@@ -1729,8 +1813,17 @@
             <w:tcW w:w="4023" w:type="dxa"/>
           </w:tcPr>
           <w:p>
-            <w:r>
-              <w:t>Clearly put what type of layer can be put into model</w:t>
+            <w:pPr>
+              <w:spacing w:line="276" w:lineRule="auto"/>
+              <w:rPr>
+                <w:rFonts w:ascii="Times New Roman" w:hAnsi="Times New Roman" w:cs="Times New Roman"/>
+              </w:rPr>
+            </w:pPr>
+            <w:r>
+              <w:rPr>
+                <w:rFonts w:ascii="Times New Roman" w:hAnsi="Times New Roman" w:cs="Times New Roman"/>
+              </w:rPr>
+              <w:t>Let the user input the labels they want.</w:t>
             </w:r>
           </w:p>
         </w:tc>
@@ -1740,9 +1833,16 @@
           </w:tcPr>
           <w:p>
             <w:pPr>
+              <w:spacing w:line="276" w:lineRule="auto"/>
               <w:jc w:val="center"/>
+              <w:rPr>
+                <w:rFonts w:ascii="Times New Roman" w:hAnsi="Times New Roman" w:cs="Times New Roman"/>
+              </w:rPr>
             </w:pPr>
             <w:r>
+              <w:rPr>
+                <w:rFonts w:ascii="Times New Roman" w:hAnsi="Times New Roman" w:cs="Times New Roman"/>
+              </w:rPr>
               <w:t>1</w:t>
             </w:r>
           </w:p>
@@ -1751,7 +1851,14 @@
           <w:tcPr>
             <w:tcW w:w="795" w:type="dxa"/>
           </w:tcPr>
-          <w:p/>
+          <w:p>
+            <w:pPr>
+              <w:spacing w:line="276" w:lineRule="auto"/>
+              <w:rPr>
+                <w:rFonts w:ascii="Times New Roman" w:hAnsi="Times New Roman" w:cs="Times New Roman"/>
+              </w:rPr>
+            </w:pPr>
+          </w:p>
         </w:tc>
       </w:tr>
       <w:tr>
@@ -1763,22 +1870,45 @@
             <w:tcW w:w="0" w:type="auto"/>
             <w:vMerge/>
           </w:tcPr>
-          <w:p/>
+          <w:p>
+            <w:pPr>
+              <w:spacing w:line="276" w:lineRule="auto"/>
+              <w:rPr>
+                <w:rFonts w:ascii="Times New Roman" w:hAnsi="Times New Roman" w:cs="Times New Roman"/>
+              </w:rPr>
+            </w:pPr>
+          </w:p>
         </w:tc>
         <w:tc>
           <w:tcPr>
             <w:tcW w:w="2783" w:type="dxa"/>
             <w:vMerge/>
           </w:tcPr>
-          <w:p/>
+          <w:p>
+            <w:pPr>
+              <w:spacing w:line="276" w:lineRule="auto"/>
+              <w:rPr>
+                <w:rFonts w:ascii="Times New Roman" w:hAnsi="Times New Roman" w:cs="Times New Roman"/>
+              </w:rPr>
+            </w:pPr>
+          </w:p>
         </w:tc>
         <w:tc>
           <w:tcPr>
             <w:tcW w:w="4023" w:type="dxa"/>
           </w:tcPr>
           <w:p>
-            <w:r>
-              <w:t xml:space="preserve">Allow user to put inputs for configuration. </w:t>
+            <w:pPr>
+              <w:spacing w:line="276" w:lineRule="auto"/>
+              <w:rPr>
+                <w:rFonts w:ascii="Times New Roman" w:hAnsi="Times New Roman" w:cs="Times New Roman"/>
+              </w:rPr>
+            </w:pPr>
+            <w:r>
+              <w:rPr>
+                <w:rFonts w:ascii="Times New Roman" w:hAnsi="Times New Roman" w:cs="Times New Roman"/>
+              </w:rPr>
+              <w:t>Show the labels the user has inputted</w:t>
             </w:r>
           </w:p>
         </w:tc>
@@ -1788,10 +1918,17 @@
           </w:tcPr>
           <w:p>
             <w:pPr>
+              <w:spacing w:line="276" w:lineRule="auto"/>
               <w:jc w:val="center"/>
+              <w:rPr>
+                <w:rFonts w:ascii="Times New Roman" w:hAnsi="Times New Roman" w:cs="Times New Roman"/>
+              </w:rPr>
             </w:pPr>
             <w:r>
-              <w:t>3</w:t>
+              <w:rPr>
+                <w:rFonts w:ascii="Times New Roman" w:hAnsi="Times New Roman" w:cs="Times New Roman"/>
+              </w:rPr>
+              <w:t>2</w:t>
             </w:r>
           </w:p>
         </w:tc>
@@ -1799,7 +1936,14 @@
           <w:tcPr>
             <w:tcW w:w="795" w:type="dxa"/>
           </w:tcPr>
-          <w:p/>
+          <w:p>
+            <w:pPr>
+              <w:spacing w:line="276" w:lineRule="auto"/>
+              <w:rPr>
+                <w:rFonts w:ascii="Times New Roman" w:hAnsi="Times New Roman" w:cs="Times New Roman"/>
+              </w:rPr>
+            </w:pPr>
+          </w:p>
         </w:tc>
       </w:tr>
       <w:tr>
@@ -1811,22 +1955,45 @@
             <w:tcW w:w="0" w:type="auto"/>
             <w:vMerge/>
           </w:tcPr>
-          <w:p/>
+          <w:p>
+            <w:pPr>
+              <w:spacing w:line="276" w:lineRule="auto"/>
+              <w:rPr>
+                <w:rFonts w:ascii="Times New Roman" w:hAnsi="Times New Roman" w:cs="Times New Roman"/>
+              </w:rPr>
+            </w:pPr>
+          </w:p>
         </w:tc>
         <w:tc>
           <w:tcPr>
             <w:tcW w:w="2783" w:type="dxa"/>
             <w:vMerge/>
           </w:tcPr>
-          <w:p/>
+          <w:p>
+            <w:pPr>
+              <w:spacing w:line="276" w:lineRule="auto"/>
+              <w:rPr>
+                <w:rFonts w:ascii="Times New Roman" w:hAnsi="Times New Roman" w:cs="Times New Roman"/>
+              </w:rPr>
+            </w:pPr>
+          </w:p>
         </w:tc>
         <w:tc>
           <w:tcPr>
             <w:tcW w:w="4023" w:type="dxa"/>
           </w:tcPr>
           <w:p>
-            <w:r>
-              <w:t>Show the model.</w:t>
+            <w:pPr>
+              <w:spacing w:line="276" w:lineRule="auto"/>
+              <w:rPr>
+                <w:rFonts w:ascii="Times New Roman" w:hAnsi="Times New Roman" w:cs="Times New Roman"/>
+              </w:rPr>
+            </w:pPr>
+            <w:r>
+              <w:rPr>
+                <w:rFonts w:ascii="Times New Roman" w:hAnsi="Times New Roman" w:cs="Times New Roman"/>
+              </w:rPr>
+              <w:t>Let the user delete inputs</w:t>
             </w:r>
           </w:p>
         </w:tc>
@@ -1836,10 +2003,17 @@
           </w:tcPr>
           <w:p>
             <w:pPr>
+              <w:spacing w:line="276" w:lineRule="auto"/>
               <w:jc w:val="center"/>
+              <w:rPr>
+                <w:rFonts w:ascii="Times New Roman" w:hAnsi="Times New Roman" w:cs="Times New Roman"/>
+              </w:rPr>
             </w:pPr>
             <w:r>
-              <w:t>2</w:t>
+              <w:rPr>
+                <w:rFonts w:ascii="Times New Roman" w:hAnsi="Times New Roman" w:cs="Times New Roman"/>
+              </w:rPr>
+              <w:t>3</w:t>
             </w:r>
           </w:p>
         </w:tc>
@@ -1847,7 +2021,281 @@
           <w:tcPr>
             <w:tcW w:w="795" w:type="dxa"/>
           </w:tcPr>
-          <w:p/>
+          <w:p>
+            <w:pPr>
+              <w:spacing w:line="276" w:lineRule="auto"/>
+              <w:rPr>
+                <w:rFonts w:ascii="Times New Roman" w:hAnsi="Times New Roman" w:cs="Times New Roman"/>
+              </w:rPr>
+            </w:pPr>
+          </w:p>
+        </w:tc>
+      </w:tr>
+      <w:tr>
+        <w:trPr>
+          <w:trHeight w:val="210"/>
+        </w:trPr>
+        <w:tc>
+          <w:tcPr>
+            <w:tcW w:w="0" w:type="auto"/>
+            <w:vMerge w:val="restart"/>
+          </w:tcPr>
+          <w:p>
+            <w:pPr>
+              <w:spacing w:line="276" w:lineRule="auto"/>
+              <w:rPr>
+                <w:rFonts w:ascii="Times New Roman" w:hAnsi="Times New Roman" w:cs="Times New Roman"/>
+              </w:rPr>
+            </w:pPr>
+            <w:r>
+              <w:rPr>
+                <w:rFonts w:ascii="Times New Roman" w:hAnsi="Times New Roman" w:cs="Times New Roman"/>
+              </w:rPr>
+              <w:t>Model GUI</w:t>
+            </w:r>
+          </w:p>
+        </w:tc>
+        <w:tc>
+          <w:tcPr>
+            <w:tcW w:w="2783" w:type="dxa"/>
+            <w:vMerge w:val="restart"/>
+          </w:tcPr>
+          <w:p>
+            <w:pPr>
+              <w:spacing w:line="276" w:lineRule="auto"/>
+              <w:rPr>
+                <w:rFonts w:ascii="Times New Roman" w:hAnsi="Times New Roman" w:cs="Times New Roman"/>
+              </w:rPr>
+            </w:pPr>
+            <w:r>
+              <w:rPr>
+                <w:rFonts w:ascii="Times New Roman" w:hAnsi="Times New Roman" w:cs="Times New Roman"/>
+              </w:rPr>
+              <w:t>As a user I want to make different configuration to see the effects of the model.</w:t>
+            </w:r>
+          </w:p>
+        </w:tc>
+        <w:tc>
+          <w:tcPr>
+            <w:tcW w:w="4023" w:type="dxa"/>
+          </w:tcPr>
+          <w:p>
+            <w:pPr>
+              <w:spacing w:line="276" w:lineRule="auto"/>
+              <w:rPr>
+                <w:rFonts w:ascii="Times New Roman" w:hAnsi="Times New Roman" w:cs="Times New Roman"/>
+              </w:rPr>
+            </w:pPr>
+            <w:r>
+              <w:rPr>
+                <w:rFonts w:ascii="Times New Roman" w:hAnsi="Times New Roman" w:cs="Times New Roman"/>
+              </w:rPr>
+              <w:t>Clearly put what type of layer can be put into model</w:t>
+            </w:r>
+          </w:p>
+        </w:tc>
+        <w:tc>
+          <w:tcPr>
+            <w:tcW w:w="915" w:type="dxa"/>
+          </w:tcPr>
+          <w:p>
+            <w:pPr>
+              <w:spacing w:line="276" w:lineRule="auto"/>
+              <w:jc w:val="center"/>
+              <w:rPr>
+                <w:rFonts w:ascii="Times New Roman" w:hAnsi="Times New Roman" w:cs="Times New Roman"/>
+              </w:rPr>
+            </w:pPr>
+            <w:r>
+              <w:rPr>
+                <w:rFonts w:ascii="Times New Roman" w:hAnsi="Times New Roman" w:cs="Times New Roman"/>
+              </w:rPr>
+              <w:t>1</w:t>
+            </w:r>
+          </w:p>
+        </w:tc>
+        <w:tc>
+          <w:tcPr>
+            <w:tcW w:w="795" w:type="dxa"/>
+          </w:tcPr>
+          <w:p>
+            <w:pPr>
+              <w:spacing w:line="276" w:lineRule="auto"/>
+              <w:rPr>
+                <w:rFonts w:ascii="Times New Roman" w:hAnsi="Times New Roman" w:cs="Times New Roman"/>
+              </w:rPr>
+            </w:pPr>
+          </w:p>
+        </w:tc>
+      </w:tr>
+      <w:tr>
+        <w:trPr>
+          <w:trHeight w:val="210"/>
+        </w:trPr>
+        <w:tc>
+          <w:tcPr>
+            <w:tcW w:w="0" w:type="auto"/>
+            <w:vMerge/>
+          </w:tcPr>
+          <w:p>
+            <w:pPr>
+              <w:spacing w:line="276" w:lineRule="auto"/>
+              <w:rPr>
+                <w:rFonts w:ascii="Times New Roman" w:hAnsi="Times New Roman" w:cs="Times New Roman"/>
+              </w:rPr>
+            </w:pPr>
+          </w:p>
+        </w:tc>
+        <w:tc>
+          <w:tcPr>
+            <w:tcW w:w="2783" w:type="dxa"/>
+            <w:vMerge/>
+          </w:tcPr>
+          <w:p>
+            <w:pPr>
+              <w:spacing w:line="276" w:lineRule="auto"/>
+              <w:rPr>
+                <w:rFonts w:ascii="Times New Roman" w:hAnsi="Times New Roman" w:cs="Times New Roman"/>
+              </w:rPr>
+            </w:pPr>
+          </w:p>
+        </w:tc>
+        <w:tc>
+          <w:tcPr>
+            <w:tcW w:w="4023" w:type="dxa"/>
+          </w:tcPr>
+          <w:p>
+            <w:pPr>
+              <w:spacing w:line="276" w:lineRule="auto"/>
+              <w:rPr>
+                <w:rFonts w:ascii="Times New Roman" w:hAnsi="Times New Roman" w:cs="Times New Roman"/>
+              </w:rPr>
+            </w:pPr>
+            <w:r>
+              <w:rPr>
+                <w:rFonts w:ascii="Times New Roman" w:hAnsi="Times New Roman" w:cs="Times New Roman"/>
+              </w:rPr>
+              <w:t xml:space="preserve">Allow user to put inputs for configuration. </w:t>
+            </w:r>
+          </w:p>
+        </w:tc>
+        <w:tc>
+          <w:tcPr>
+            <w:tcW w:w="915" w:type="dxa"/>
+          </w:tcPr>
+          <w:p>
+            <w:pPr>
+              <w:spacing w:line="276" w:lineRule="auto"/>
+              <w:jc w:val="center"/>
+              <w:rPr>
+                <w:rFonts w:ascii="Times New Roman" w:hAnsi="Times New Roman" w:cs="Times New Roman"/>
+              </w:rPr>
+            </w:pPr>
+            <w:r>
+              <w:rPr>
+                <w:rFonts w:ascii="Times New Roman" w:hAnsi="Times New Roman" w:cs="Times New Roman"/>
+              </w:rPr>
+              <w:t>3</w:t>
+            </w:r>
+          </w:p>
+        </w:tc>
+        <w:tc>
+          <w:tcPr>
+            <w:tcW w:w="795" w:type="dxa"/>
+          </w:tcPr>
+          <w:p>
+            <w:pPr>
+              <w:spacing w:line="276" w:lineRule="auto"/>
+              <w:rPr>
+                <w:rFonts w:ascii="Times New Roman" w:hAnsi="Times New Roman" w:cs="Times New Roman"/>
+              </w:rPr>
+            </w:pPr>
+          </w:p>
+        </w:tc>
+      </w:tr>
+      <w:tr>
+        <w:trPr>
+          <w:trHeight w:val="210"/>
+        </w:trPr>
+        <w:tc>
+          <w:tcPr>
+            <w:tcW w:w="0" w:type="auto"/>
+            <w:vMerge/>
+          </w:tcPr>
+          <w:p>
+            <w:pPr>
+              <w:spacing w:line="276" w:lineRule="auto"/>
+              <w:rPr>
+                <w:rFonts w:ascii="Times New Roman" w:hAnsi="Times New Roman" w:cs="Times New Roman"/>
+              </w:rPr>
+            </w:pPr>
+          </w:p>
+        </w:tc>
+        <w:tc>
+          <w:tcPr>
+            <w:tcW w:w="2783" w:type="dxa"/>
+            <w:vMerge/>
+          </w:tcPr>
+          <w:p>
+            <w:pPr>
+              <w:spacing w:line="276" w:lineRule="auto"/>
+              <w:rPr>
+                <w:rFonts w:ascii="Times New Roman" w:hAnsi="Times New Roman" w:cs="Times New Roman"/>
+              </w:rPr>
+            </w:pPr>
+          </w:p>
+        </w:tc>
+        <w:tc>
+          <w:tcPr>
+            <w:tcW w:w="4023" w:type="dxa"/>
+          </w:tcPr>
+          <w:p>
+            <w:pPr>
+              <w:spacing w:line="276" w:lineRule="auto"/>
+              <w:rPr>
+                <w:rFonts w:ascii="Times New Roman" w:hAnsi="Times New Roman" w:cs="Times New Roman"/>
+              </w:rPr>
+            </w:pPr>
+            <w:r>
+              <w:rPr>
+                <w:rFonts w:ascii="Times New Roman" w:hAnsi="Times New Roman" w:cs="Times New Roman"/>
+              </w:rPr>
+              <w:t>Show the model.</w:t>
+            </w:r>
+          </w:p>
+        </w:tc>
+        <w:tc>
+          <w:tcPr>
+            <w:tcW w:w="915" w:type="dxa"/>
+          </w:tcPr>
+          <w:p>
+            <w:pPr>
+              <w:spacing w:line="276" w:lineRule="auto"/>
+              <w:jc w:val="center"/>
+              <w:rPr>
+                <w:rFonts w:ascii="Times New Roman" w:hAnsi="Times New Roman" w:cs="Times New Roman"/>
+              </w:rPr>
+            </w:pPr>
+            <w:r>
+              <w:rPr>
+                <w:rFonts w:ascii="Times New Roman" w:hAnsi="Times New Roman" w:cs="Times New Roman"/>
+              </w:rPr>
+              <w:t>2</w:t>
+            </w:r>
+          </w:p>
+        </w:tc>
+        <w:tc>
+          <w:tcPr>
+            <w:tcW w:w="795" w:type="dxa"/>
+          </w:tcPr>
+          <w:p>
+            <w:pPr>
+              <w:spacing w:line="276" w:lineRule="auto"/>
+              <w:rPr>
+                <w:rFonts w:ascii="Times New Roman" w:hAnsi="Times New Roman" w:cs="Times New Roman"/>
+              </w:rPr>
+            </w:pPr>
+          </w:p>
         </w:tc>
       </w:tr>
       <w:tr>
@@ -1858,14 +2306,30 @@
           <w:tcPr>
             <w:tcW w:w="0" w:type="auto"/>
           </w:tcPr>
-          <w:p/>
+          <w:p>
+            <w:pPr>
+              <w:spacing w:line="276" w:lineRule="auto"/>
+              <w:rPr>
+                <w:rFonts w:ascii="Times New Roman" w:hAnsi="Times New Roman" w:cs="Times New Roman"/>
+              </w:rPr>
+            </w:pPr>
+          </w:p>
         </w:tc>
         <w:tc>
           <w:tcPr>
             <w:tcW w:w="2783" w:type="dxa"/>
           </w:tcPr>
           <w:p>
-            <w:r>
+            <w:pPr>
+              <w:spacing w:line="276" w:lineRule="auto"/>
+              <w:rPr>
+                <w:rFonts w:ascii="Times New Roman" w:hAnsi="Times New Roman" w:cs="Times New Roman"/>
+              </w:rPr>
+            </w:pPr>
+            <w:r>
+              <w:rPr>
+                <w:rFonts w:ascii="Times New Roman" w:hAnsi="Times New Roman" w:cs="Times New Roman"/>
+              </w:rPr>
               <w:t>As a user I want to see the progress of the training so I can know how the process is going.</w:t>
             </w:r>
           </w:p>
@@ -1875,7 +2339,16 @@
             <w:tcW w:w="4023" w:type="dxa"/>
           </w:tcPr>
           <w:p>
-            <w:r>
+            <w:pPr>
+              <w:spacing w:line="276" w:lineRule="auto"/>
+              <w:rPr>
+                <w:rFonts w:ascii="Times New Roman" w:hAnsi="Times New Roman" w:cs="Times New Roman"/>
+              </w:rPr>
+            </w:pPr>
+            <w:r>
+              <w:rPr>
+                <w:rFonts w:ascii="Times New Roman" w:hAnsi="Times New Roman" w:cs="Times New Roman"/>
+              </w:rPr>
               <w:t>Put a progress bar.</w:t>
             </w:r>
           </w:p>
@@ -1886,9 +2359,16 @@
           </w:tcPr>
           <w:p>
             <w:pPr>
+              <w:spacing w:line="276" w:lineRule="auto"/>
               <w:jc w:val="center"/>
+              <w:rPr>
+                <w:rFonts w:ascii="Times New Roman" w:hAnsi="Times New Roman" w:cs="Times New Roman"/>
+              </w:rPr>
             </w:pPr>
             <w:r>
+              <w:rPr>
+                <w:rFonts w:ascii="Times New Roman" w:hAnsi="Times New Roman" w:cs="Times New Roman"/>
+              </w:rPr>
               <w:t>5</w:t>
             </w:r>
           </w:p>
@@ -1897,7 +2377,14 @@
           <w:tcPr>
             <w:tcW w:w="795" w:type="dxa"/>
           </w:tcPr>
-          <w:p/>
+          <w:p>
+            <w:pPr>
+              <w:spacing w:line="276" w:lineRule="auto"/>
+              <w:rPr>
+                <w:rFonts w:ascii="Times New Roman" w:hAnsi="Times New Roman" w:cs="Times New Roman"/>
+              </w:rPr>
+            </w:pPr>
+          </w:p>
         </w:tc>
       </w:tr>
       <w:tr>
@@ -1909,7 +2396,16 @@
             <w:tcW w:w="0" w:type="auto"/>
           </w:tcPr>
           <w:p>
-            <w:r>
+            <w:pPr>
+              <w:spacing w:line="276" w:lineRule="auto"/>
+              <w:rPr>
+                <w:rFonts w:ascii="Times New Roman" w:hAnsi="Times New Roman" w:cs="Times New Roman"/>
+              </w:rPr>
+            </w:pPr>
+            <w:r>
+              <w:rPr>
+                <w:rFonts w:ascii="Times New Roman" w:hAnsi="Times New Roman" w:cs="Times New Roman"/>
+              </w:rPr>
               <w:t>Model Testing GUI</w:t>
             </w:r>
           </w:p>
@@ -1919,7 +2415,16 @@
             <w:tcW w:w="2783" w:type="dxa"/>
           </w:tcPr>
           <w:p>
-            <w:r>
+            <w:pPr>
+              <w:spacing w:line="276" w:lineRule="auto"/>
+              <w:rPr>
+                <w:rFonts w:ascii="Times New Roman" w:hAnsi="Times New Roman" w:cs="Times New Roman"/>
+              </w:rPr>
+            </w:pPr>
+            <w:r>
+              <w:rPr>
+                <w:rFonts w:ascii="Times New Roman" w:hAnsi="Times New Roman" w:cs="Times New Roman"/>
+              </w:rPr>
               <w:t>As a user I want to load my model to test if the training worked.</w:t>
             </w:r>
           </w:p>
@@ -1929,7 +2434,16 @@
             <w:tcW w:w="4023" w:type="dxa"/>
           </w:tcPr>
           <w:p>
-            <w:r>
+            <w:pPr>
+              <w:spacing w:line="276" w:lineRule="auto"/>
+              <w:rPr>
+                <w:rFonts w:ascii="Times New Roman" w:hAnsi="Times New Roman" w:cs="Times New Roman"/>
+              </w:rPr>
+            </w:pPr>
+            <w:r>
+              <w:rPr>
+                <w:rFonts w:ascii="Times New Roman" w:hAnsi="Times New Roman" w:cs="Times New Roman"/>
+              </w:rPr>
               <w:t>Create prompt for user to pick a file.</w:t>
             </w:r>
           </w:p>
@@ -1940,9 +2454,16 @@
           </w:tcPr>
           <w:p>
             <w:pPr>
+              <w:spacing w:line="276" w:lineRule="auto"/>
               <w:jc w:val="center"/>
+              <w:rPr>
+                <w:rFonts w:ascii="Times New Roman" w:hAnsi="Times New Roman" w:cs="Times New Roman"/>
+              </w:rPr>
             </w:pPr>
             <w:r>
+              <w:rPr>
+                <w:rFonts w:ascii="Times New Roman" w:hAnsi="Times New Roman" w:cs="Times New Roman"/>
+              </w:rPr>
               <w:t>1</w:t>
             </w:r>
           </w:p>
@@ -1951,7 +2472,14 @@
           <w:tcPr>
             <w:tcW w:w="795" w:type="dxa"/>
           </w:tcPr>
-          <w:p/>
+          <w:p>
+            <w:pPr>
+              <w:spacing w:line="276" w:lineRule="auto"/>
+              <w:rPr>
+                <w:rFonts w:ascii="Times New Roman" w:hAnsi="Times New Roman" w:cs="Times New Roman"/>
+              </w:rPr>
+            </w:pPr>
+          </w:p>
         </w:tc>
       </w:tr>
       <w:tr>
@@ -1963,7 +2491,14 @@
             <w:tcW w:w="0" w:type="auto"/>
             <w:vMerge w:val="restart"/>
           </w:tcPr>
-          <w:p/>
+          <w:p>
+            <w:pPr>
+              <w:spacing w:line="276" w:lineRule="auto"/>
+              <w:rPr>
+                <w:rFonts w:ascii="Times New Roman" w:hAnsi="Times New Roman" w:cs="Times New Roman"/>
+              </w:rPr>
+            </w:pPr>
+          </w:p>
         </w:tc>
         <w:tc>
           <w:tcPr>
@@ -1971,7 +2506,16 @@
             <w:vMerge w:val="restart"/>
           </w:tcPr>
           <w:p>
-            <w:r>
+            <w:pPr>
+              <w:spacing w:line="276" w:lineRule="auto"/>
+              <w:rPr>
+                <w:rFonts w:ascii="Times New Roman" w:hAnsi="Times New Roman" w:cs="Times New Roman"/>
+              </w:rPr>
+            </w:pPr>
+            <w:r>
+              <w:rPr>
+                <w:rFonts w:ascii="Times New Roman" w:hAnsi="Times New Roman" w:cs="Times New Roman"/>
+              </w:rPr>
               <w:t>As a user I want to pass an image in the GUI and get a result.</w:t>
             </w:r>
           </w:p>
@@ -1981,7 +2525,16 @@
             <w:tcW w:w="4023" w:type="dxa"/>
           </w:tcPr>
           <w:p>
-            <w:r>
+            <w:pPr>
+              <w:spacing w:line="276" w:lineRule="auto"/>
+              <w:rPr>
+                <w:rFonts w:ascii="Times New Roman" w:hAnsi="Times New Roman" w:cs="Times New Roman"/>
+              </w:rPr>
+            </w:pPr>
+            <w:r>
+              <w:rPr>
+                <w:rFonts w:ascii="Times New Roman" w:hAnsi="Times New Roman" w:cs="Times New Roman"/>
+              </w:rPr>
               <w:t>Create prompt for user to pick a file.</w:t>
             </w:r>
           </w:p>
@@ -1992,9 +2545,16 @@
           </w:tcPr>
           <w:p>
             <w:pPr>
+              <w:spacing w:line="276" w:lineRule="auto"/>
               <w:jc w:val="center"/>
+              <w:rPr>
+                <w:rFonts w:ascii="Times New Roman" w:hAnsi="Times New Roman" w:cs="Times New Roman"/>
+              </w:rPr>
             </w:pPr>
             <w:r>
+              <w:rPr>
+                <w:rFonts w:ascii="Times New Roman" w:hAnsi="Times New Roman" w:cs="Times New Roman"/>
+              </w:rPr>
               <w:t>1</w:t>
             </w:r>
           </w:p>
@@ -2003,7 +2563,14 @@
           <w:tcPr>
             <w:tcW w:w="795" w:type="dxa"/>
           </w:tcPr>
-          <w:p/>
+          <w:p>
+            <w:pPr>
+              <w:spacing w:line="276" w:lineRule="auto"/>
+              <w:rPr>
+                <w:rFonts w:ascii="Times New Roman" w:hAnsi="Times New Roman" w:cs="Times New Roman"/>
+              </w:rPr>
+            </w:pPr>
+          </w:p>
         </w:tc>
       </w:tr>
       <w:tr>
@@ -2015,21 +2582,44 @@
             <w:tcW w:w="0" w:type="auto"/>
             <w:vMerge/>
           </w:tcPr>
-          <w:p/>
+          <w:p>
+            <w:pPr>
+              <w:spacing w:line="276" w:lineRule="auto"/>
+              <w:rPr>
+                <w:rFonts w:ascii="Times New Roman" w:hAnsi="Times New Roman" w:cs="Times New Roman"/>
+              </w:rPr>
+            </w:pPr>
+          </w:p>
         </w:tc>
         <w:tc>
           <w:tcPr>
             <w:tcW w:w="2783" w:type="dxa"/>
             <w:vMerge/>
           </w:tcPr>
-          <w:p/>
+          <w:p>
+            <w:pPr>
+              <w:spacing w:line="276" w:lineRule="auto"/>
+              <w:rPr>
+                <w:rFonts w:ascii="Times New Roman" w:hAnsi="Times New Roman" w:cs="Times New Roman"/>
+              </w:rPr>
+            </w:pPr>
+          </w:p>
         </w:tc>
         <w:tc>
           <w:tcPr>
             <w:tcW w:w="4023" w:type="dxa"/>
           </w:tcPr>
           <w:p>
-            <w:r>
+            <w:pPr>
+              <w:spacing w:line="276" w:lineRule="auto"/>
+              <w:rPr>
+                <w:rFonts w:ascii="Times New Roman" w:hAnsi="Times New Roman" w:cs="Times New Roman"/>
+              </w:rPr>
+            </w:pPr>
+            <w:r>
+              <w:rPr>
+                <w:rFonts w:ascii="Times New Roman" w:hAnsi="Times New Roman" w:cs="Times New Roman"/>
+              </w:rPr>
               <w:t>Show result</w:t>
             </w:r>
           </w:p>
@@ -2040,9 +2630,16 @@
           </w:tcPr>
           <w:p>
             <w:pPr>
+              <w:spacing w:line="276" w:lineRule="auto"/>
               <w:jc w:val="center"/>
+              <w:rPr>
+                <w:rFonts w:ascii="Times New Roman" w:hAnsi="Times New Roman" w:cs="Times New Roman"/>
+              </w:rPr>
             </w:pPr>
             <w:r>
+              <w:rPr>
+                <w:rFonts w:ascii="Times New Roman" w:hAnsi="Times New Roman" w:cs="Times New Roman"/>
+              </w:rPr>
               <w:t>5</w:t>
             </w:r>
           </w:p>
@@ -2051,7 +2648,14 @@
           <w:tcPr>
             <w:tcW w:w="795" w:type="dxa"/>
           </w:tcPr>
-          <w:p/>
+          <w:p>
+            <w:pPr>
+              <w:spacing w:line="276" w:lineRule="auto"/>
+              <w:rPr>
+                <w:rFonts w:ascii="Times New Roman" w:hAnsi="Times New Roman" w:cs="Times New Roman"/>
+              </w:rPr>
+            </w:pPr>
+          </w:p>
         </w:tc>
       </w:tr>
     </w:tbl>
@@ -2062,7 +2666,7 @@
           <w:ilvl w:val="1"/>
           <w:numId w:val="4"/>
         </w:numPr>
-        <w:spacing w:after="0" w:line="360" w:lineRule="auto"/>
+        <w:spacing w:after="0" w:line="276" w:lineRule="auto"/>
         <w:jc w:val="both"/>
         <w:rPr>
           <w:rFonts w:ascii="Times New Roman" w:eastAsia="Times New Roman" w:hAnsi="Times New Roman" w:cs="Times New Roman"/>
@@ -2074,7 +2678,6 @@
           <w:rFonts w:ascii="Times New Roman" w:eastAsia="Times New Roman" w:hAnsi="Times New Roman" w:cs="Times New Roman"/>
           <w:color w:val="0E101A"/>
         </w:rPr>
-        <w:lastRenderedPageBreak/>
         <w:t>For the user story allocation, we use Story Points and order the importance using the Fibonacci sequence. Each GUI has their own Story Point sequence.</w:t>
       </w:r>
     </w:p>
@@ -2085,7 +2688,7 @@
           <w:ilvl w:val="1"/>
           <w:numId w:val="4"/>
         </w:numPr>
-        <w:spacing w:after="0" w:line="360" w:lineRule="auto"/>
+        <w:spacing w:after="0" w:line="276" w:lineRule="auto"/>
         <w:jc w:val="both"/>
         <w:rPr>
           <w:rFonts w:ascii="Times New Roman" w:eastAsia="Times New Roman" w:hAnsi="Times New Roman" w:cs="Times New Roman"/>
@@ -2135,7 +2738,7 @@
           <w:ilvl w:val="1"/>
           <w:numId w:val="4"/>
         </w:numPr>
-        <w:spacing w:after="0" w:line="360" w:lineRule="auto"/>
+        <w:spacing w:after="0" w:line="276" w:lineRule="auto"/>
         <w:jc w:val="both"/>
         <w:rPr>
           <w:rFonts w:ascii="Times New Roman" w:eastAsia="Times New Roman" w:hAnsi="Times New Roman" w:cs="Times New Roman"/>
@@ -2157,7 +2760,7 @@
           <w:ilvl w:val="2"/>
           <w:numId w:val="4"/>
         </w:numPr>
-        <w:spacing w:after="0" w:line="360" w:lineRule="auto"/>
+        <w:spacing w:after="0" w:line="276" w:lineRule="auto"/>
         <w:jc w:val="both"/>
         <w:rPr>
           <w:rFonts w:ascii="Times New Roman" w:eastAsia="Times New Roman" w:hAnsi="Times New Roman" w:cs="Times New Roman"/>
@@ -2192,7 +2795,7 @@
           <w:ilvl w:val="3"/>
           <w:numId w:val="9"/>
         </w:numPr>
-        <w:spacing w:after="0" w:line="360" w:lineRule="auto"/>
+        <w:spacing w:after="0" w:line="276" w:lineRule="auto"/>
         <w:jc w:val="both"/>
         <w:rPr>
           <w:rFonts w:ascii="Times New Roman" w:eastAsia="Times New Roman" w:hAnsi="Times New Roman" w:cs="Times New Roman"/>
@@ -2214,7 +2817,7 @@
           <w:ilvl w:val="3"/>
           <w:numId w:val="9"/>
         </w:numPr>
-        <w:spacing w:after="0" w:line="360" w:lineRule="auto"/>
+        <w:spacing w:after="0" w:line="276" w:lineRule="auto"/>
         <w:jc w:val="both"/>
         <w:rPr>
           <w:rFonts w:ascii="Times New Roman" w:eastAsia="Times New Roman" w:hAnsi="Times New Roman" w:cs="Times New Roman"/>
@@ -2236,7 +2839,7 @@
           <w:ilvl w:val="3"/>
           <w:numId w:val="9"/>
         </w:numPr>
-        <w:spacing w:after="0" w:line="360" w:lineRule="auto"/>
+        <w:spacing w:after="0" w:line="276" w:lineRule="auto"/>
         <w:jc w:val="both"/>
         <w:rPr>
           <w:rFonts w:ascii="Times New Roman" w:eastAsia="Times New Roman" w:hAnsi="Times New Roman" w:cs="Times New Roman"/>
@@ -2258,7 +2861,7 @@
           <w:ilvl w:val="3"/>
           <w:numId w:val="9"/>
         </w:numPr>
-        <w:spacing w:after="0" w:line="360" w:lineRule="auto"/>
+        <w:spacing w:after="0" w:line="276" w:lineRule="auto"/>
         <w:jc w:val="both"/>
         <w:rPr>
           <w:rFonts w:ascii="Times New Roman" w:eastAsia="Times New Roman" w:hAnsi="Times New Roman" w:cs="Times New Roman"/>
@@ -2280,7 +2883,7 @@
           <w:ilvl w:val="3"/>
           <w:numId w:val="9"/>
         </w:numPr>
-        <w:spacing w:after="0" w:line="360" w:lineRule="auto"/>
+        <w:spacing w:after="0" w:line="276" w:lineRule="auto"/>
         <w:jc w:val="both"/>
         <w:rPr>
           <w:rFonts w:ascii="Times New Roman" w:eastAsia="Times New Roman" w:hAnsi="Times New Roman" w:cs="Times New Roman"/>
@@ -2302,7 +2905,7 @@
           <w:ilvl w:val="3"/>
           <w:numId w:val="9"/>
         </w:numPr>
-        <w:spacing w:after="0" w:line="360" w:lineRule="auto"/>
+        <w:spacing w:after="0" w:line="276" w:lineRule="auto"/>
         <w:jc w:val="both"/>
         <w:rPr>
           <w:rFonts w:ascii="Times New Roman" w:eastAsia="Times New Roman" w:hAnsi="Times New Roman" w:cs="Times New Roman"/>
@@ -2315,6 +2918,21 @@
           <w:color w:val="0E101A"/>
         </w:rPr>
         <w:t>Move images from source to destination path</w:t>
+      </w:r>
+    </w:p>
+    <w:p>
+      <w:pPr>
+        <w:rPr>
+          <w:rFonts w:ascii="Times New Roman" w:eastAsia="Times New Roman" w:hAnsi="Times New Roman" w:cs="Times New Roman"/>
+          <w:color w:val="0E101A"/>
+        </w:rPr>
+      </w:pPr>
+      <w:r>
+        <w:rPr>
+          <w:rFonts w:ascii="Times New Roman" w:eastAsia="Times New Roman" w:hAnsi="Times New Roman" w:cs="Times New Roman"/>
+          <w:color w:val="0E101A"/>
+        </w:rPr>
+        <w:br w:type="page"/>
       </w:r>
     </w:p>
     <w:p>
@@ -2324,7 +2942,7 @@
           <w:ilvl w:val="2"/>
           <w:numId w:val="4"/>
         </w:numPr>
-        <w:spacing w:after="0" w:line="360" w:lineRule="auto"/>
+        <w:spacing w:after="0" w:line="276" w:lineRule="auto"/>
         <w:jc w:val="both"/>
         <w:rPr>
           <w:rFonts w:ascii="Times New Roman" w:eastAsia="Times New Roman" w:hAnsi="Times New Roman" w:cs="Times New Roman"/>
@@ -2339,6 +2957,7 @@
           <w:color w:val="0E101A"/>
           <w:u w:val="single"/>
         </w:rPr>
+        <w:lastRenderedPageBreak/>
         <w:t>Sprint 2:</w:t>
       </w:r>
       <w:r>
@@ -2369,7 +2988,7 @@
           <w:ilvl w:val="3"/>
           <w:numId w:val="10"/>
         </w:numPr>
-        <w:spacing w:after="0" w:line="360" w:lineRule="auto"/>
+        <w:spacing w:after="0" w:line="276" w:lineRule="auto"/>
         <w:jc w:val="both"/>
         <w:rPr>
           <w:rFonts w:ascii="Times New Roman" w:eastAsia="Times New Roman" w:hAnsi="Times New Roman" w:cs="Times New Roman"/>
@@ -2391,7 +3010,7 @@
           <w:ilvl w:val="3"/>
           <w:numId w:val="10"/>
         </w:numPr>
-        <w:spacing w:after="0" w:line="360" w:lineRule="auto"/>
+        <w:spacing w:after="0" w:line="276" w:lineRule="auto"/>
         <w:jc w:val="both"/>
         <w:rPr>
           <w:rFonts w:ascii="Times New Roman" w:eastAsia="Times New Roman" w:hAnsi="Times New Roman" w:cs="Times New Roman"/>
@@ -2413,7 +3032,7 @@
           <w:ilvl w:val="3"/>
           <w:numId w:val="10"/>
         </w:numPr>
-        <w:spacing w:after="0" w:line="360" w:lineRule="auto"/>
+        <w:spacing w:after="0" w:line="276" w:lineRule="auto"/>
         <w:jc w:val="both"/>
         <w:rPr>
           <w:rFonts w:ascii="Times New Roman" w:eastAsia="Times New Roman" w:hAnsi="Times New Roman" w:cs="Times New Roman"/>
@@ -2435,7 +3054,7 @@
           <w:ilvl w:val="3"/>
           <w:numId w:val="10"/>
         </w:numPr>
-        <w:spacing w:after="0" w:line="360" w:lineRule="auto"/>
+        <w:spacing w:after="0" w:line="276" w:lineRule="auto"/>
         <w:jc w:val="both"/>
         <w:rPr>
           <w:rFonts w:ascii="Times New Roman" w:eastAsia="Times New Roman" w:hAnsi="Times New Roman" w:cs="Times New Roman"/>
@@ -2457,7 +3076,7 @@
           <w:ilvl w:val="3"/>
           <w:numId w:val="10"/>
         </w:numPr>
-        <w:spacing w:after="0" w:line="360" w:lineRule="auto"/>
+        <w:spacing w:after="0" w:line="276" w:lineRule="auto"/>
         <w:jc w:val="both"/>
         <w:rPr>
           <w:rFonts w:ascii="Times New Roman" w:eastAsia="Times New Roman" w:hAnsi="Times New Roman" w:cs="Times New Roman"/>
@@ -2479,7 +3098,7 @@
           <w:ilvl w:val="3"/>
           <w:numId w:val="10"/>
         </w:numPr>
-        <w:spacing w:after="0" w:line="360" w:lineRule="auto"/>
+        <w:spacing w:after="0" w:line="276" w:lineRule="auto"/>
         <w:jc w:val="both"/>
         <w:rPr>
           <w:rFonts w:ascii="Times New Roman" w:eastAsia="Times New Roman" w:hAnsi="Times New Roman" w:cs="Times New Roman"/>
@@ -2501,7 +3120,7 @@
           <w:ilvl w:val="2"/>
           <w:numId w:val="4"/>
         </w:numPr>
-        <w:spacing w:after="0" w:line="360" w:lineRule="auto"/>
+        <w:spacing w:after="0" w:line="276" w:lineRule="auto"/>
         <w:jc w:val="both"/>
         <w:rPr>
           <w:rFonts w:ascii="Times New Roman" w:eastAsia="Times New Roman" w:hAnsi="Times New Roman" w:cs="Times New Roman"/>
@@ -2526,7 +3145,7 @@
           <w:ilvl w:val="3"/>
           <w:numId w:val="11"/>
         </w:numPr>
-        <w:spacing w:after="0" w:line="360" w:lineRule="auto"/>
+        <w:spacing w:after="0" w:line="276" w:lineRule="auto"/>
         <w:jc w:val="both"/>
         <w:rPr>
           <w:rFonts w:ascii="Times New Roman" w:eastAsia="Times New Roman" w:hAnsi="Times New Roman" w:cs="Times New Roman"/>
@@ -2548,7 +3167,7 @@
           <w:ilvl w:val="3"/>
           <w:numId w:val="11"/>
         </w:numPr>
-        <w:spacing w:after="0" w:line="360" w:lineRule="auto"/>
+        <w:spacing w:after="0" w:line="276" w:lineRule="auto"/>
         <w:jc w:val="both"/>
         <w:rPr>
           <w:rFonts w:ascii="Times New Roman" w:eastAsia="Times New Roman" w:hAnsi="Times New Roman" w:cs="Times New Roman"/>
@@ -2570,7 +3189,7 @@
           <w:ilvl w:val="3"/>
           <w:numId w:val="11"/>
         </w:numPr>
-        <w:spacing w:after="0" w:line="360" w:lineRule="auto"/>
+        <w:spacing w:after="0" w:line="276" w:lineRule="auto"/>
         <w:jc w:val="both"/>
         <w:rPr>
           <w:rFonts w:ascii="Times New Roman" w:eastAsia="Times New Roman" w:hAnsi="Times New Roman" w:cs="Times New Roman"/>
@@ -2592,7 +3211,7 @@
           <w:ilvl w:val="3"/>
           <w:numId w:val="11"/>
         </w:numPr>
-        <w:spacing w:after="0" w:line="360" w:lineRule="auto"/>
+        <w:spacing w:after="0" w:line="276" w:lineRule="auto"/>
         <w:jc w:val="both"/>
         <w:rPr>
           <w:rFonts w:ascii="Times New Roman" w:eastAsia="Times New Roman" w:hAnsi="Times New Roman" w:cs="Times New Roman"/>
@@ -2614,7 +3233,7 @@
           <w:ilvl w:val="3"/>
           <w:numId w:val="11"/>
         </w:numPr>
-        <w:spacing w:after="0" w:line="360" w:lineRule="auto"/>
+        <w:spacing w:after="0" w:line="276" w:lineRule="auto"/>
         <w:jc w:val="both"/>
         <w:rPr>
           <w:rFonts w:ascii="Times New Roman" w:eastAsia="Times New Roman" w:hAnsi="Times New Roman" w:cs="Times New Roman"/>
@@ -2636,7 +3255,7 @@
           <w:ilvl w:val="3"/>
           <w:numId w:val="11"/>
         </w:numPr>
-        <w:spacing w:after="0" w:line="360" w:lineRule="auto"/>
+        <w:spacing w:after="0" w:line="276" w:lineRule="auto"/>
         <w:jc w:val="both"/>
         <w:rPr>
           <w:rFonts w:ascii="Times New Roman" w:eastAsia="Times New Roman" w:hAnsi="Times New Roman" w:cs="Times New Roman"/>
@@ -2658,7 +3277,7 @@
           <w:ilvl w:val="2"/>
           <w:numId w:val="4"/>
         </w:numPr>
-        <w:spacing w:after="0" w:line="360" w:lineRule="auto"/>
+        <w:spacing w:after="0" w:line="276" w:lineRule="auto"/>
         <w:jc w:val="both"/>
         <w:rPr>
           <w:rFonts w:ascii="Times New Roman" w:eastAsia="Times New Roman" w:hAnsi="Times New Roman" w:cs="Times New Roman"/>
@@ -2693,7 +3312,7 @@
           <w:ilvl w:val="3"/>
           <w:numId w:val="12"/>
         </w:numPr>
-        <w:spacing w:after="0" w:line="360" w:lineRule="auto"/>
+        <w:spacing w:after="0" w:line="276" w:lineRule="auto"/>
         <w:jc w:val="both"/>
         <w:rPr>
           <w:rFonts w:ascii="Times New Roman" w:eastAsia="Times New Roman" w:hAnsi="Times New Roman" w:cs="Times New Roman"/>
@@ -2715,7 +3334,7 @@
           <w:ilvl w:val="3"/>
           <w:numId w:val="12"/>
         </w:numPr>
-        <w:spacing w:after="0" w:line="360" w:lineRule="auto"/>
+        <w:spacing w:after="0" w:line="276" w:lineRule="auto"/>
         <w:jc w:val="both"/>
         <w:rPr>
           <w:rFonts w:ascii="Times New Roman" w:eastAsia="Times New Roman" w:hAnsi="Times New Roman" w:cs="Times New Roman"/>
@@ -2728,6 +3347,22 @@
           <w:color w:val="0E101A"/>
         </w:rPr>
         <w:t>See if any previous GUI can be improved to be more user friendly.</w:t>
+      </w:r>
+    </w:p>
+    <w:p>
+      <w:pPr>
+        <w:spacing w:line="276" w:lineRule="auto"/>
+        <w:rPr>
+          <w:rFonts w:ascii="Times New Roman" w:eastAsia="Times New Roman" w:hAnsi="Times New Roman" w:cs="Times New Roman"/>
+          <w:color w:val="0E101A"/>
+        </w:rPr>
+      </w:pPr>
+      <w:r>
+        <w:rPr>
+          <w:rFonts w:ascii="Times New Roman" w:eastAsia="Times New Roman" w:hAnsi="Times New Roman" w:cs="Times New Roman"/>
+          <w:color w:val="0E101A"/>
+        </w:rPr>
+        <w:br w:type="page"/>
       </w:r>
     </w:p>
     <w:p>
@@ -2740,7 +3375,7 @@
           <w:szCs w:val="22"/>
         </w:rPr>
       </w:pPr>
-      <w:bookmarkStart w:id="2" w:name="_Toc55771153"/>
+      <w:bookmarkStart w:id="3" w:name="_Toc56452230"/>
       <w:r>
         <w:rPr>
           <w:rFonts w:ascii="Times New Roman" w:eastAsia="Times New Roman" w:hAnsi="Times New Roman" w:cs="Times New Roman"/>
@@ -2750,7 +3385,7 @@
         <w:lastRenderedPageBreak/>
         <w:t>Team</w:t>
       </w:r>
-      <w:bookmarkEnd w:id="2"/>
+      <w:bookmarkEnd w:id="3"/>
     </w:p>
     <w:p>
       <w:pPr>
@@ -3000,7 +3635,13 @@
         <w:rPr>
           <w:rFonts w:ascii="Times New Roman" w:hAnsi="Times New Roman" w:cs="Times New Roman"/>
         </w:rPr>
-        <w:t>Neural networking is meant to recognize the underlying relationship in data to solve issues. For example, in the company I work with, we often must process IDs and ensure they are not fake. If we had neural networks that processed them, it could speed up the processing of ID’s and eliminate any ID that is not valid or potentially fake. With a car, we would want it to identify what is a human and what isn’t a human so it can avoid any fatalities. Neural networks can be used in so many ways, so learning about them can be relevant for almost any career.</w:t>
+        <w:t>Neural networking is meant to recognize the underlying relationship in data to solve issues. For example, in the company I work with, we often must process IDs and ensure they are not fake. If we had neural networks that processed them, it could speed up the processing of ID’s and eliminate any ID that is not valid or potentially fake. With a car, we would want it to identify what is a human and what isn’t a human so it can avoid any fatalities. Neural networks can be used in so many ways, so learning about them can be relevant for almost any career</w:t>
+      </w:r>
+      <w:r>
+        <w:rPr>
+          <w:rFonts w:ascii="Times New Roman" w:hAnsi="Times New Roman" w:cs="Times New Roman"/>
+        </w:rPr>
+        <w:t>.</w:t>
       </w:r>
     </w:p>
     <w:p>
@@ -3075,101 +3716,136 @@
           <w:rFonts w:ascii="Times New Roman" w:hAnsi="Times New Roman" w:cs="Times New Roman"/>
         </w:rPr>
       </w:pPr>
-    </w:p>
-    <w:p>
-      <w:pPr>
-        <w:rPr>
-          <w:rFonts w:ascii="Times New Roman" w:hAnsi="Times New Roman" w:cs="Times New Roman"/>
-        </w:rPr>
-      </w:pPr>
-    </w:p>
-    <w:p>
-      <w:pPr>
-        <w:rPr>
-          <w:rFonts w:ascii="Times New Roman" w:hAnsi="Times New Roman" w:cs="Times New Roman"/>
-        </w:rPr>
-      </w:pPr>
+      <w:r>
+        <w:rPr>
+          <w:rFonts w:ascii="Times New Roman" w:hAnsi="Times New Roman" w:cs="Times New Roman"/>
+        </w:rPr>
+        <w:br w:type="page"/>
+      </w:r>
     </w:p>
     <w:p>
       <w:pPr>
         <w:pStyle w:val="Heading1"/>
-        <w:rPr>
-          <w:rFonts w:eastAsia="Times New Roman"/>
-        </w:rPr>
-      </w:pPr>
-      <w:bookmarkStart w:id="3" w:name="_Toc55771154"/>
-      <w:r>
-        <w:rPr>
-          <w:rFonts w:eastAsia="Times New Roman"/>
+        <w:spacing w:line="276" w:lineRule="auto"/>
+        <w:rPr>
+          <w:rFonts w:ascii="Times New Roman" w:eastAsia="Times New Roman" w:hAnsi="Times New Roman" w:cs="Times New Roman"/>
+        </w:rPr>
+      </w:pPr>
+      <w:bookmarkStart w:id="4" w:name="_Toc56452231"/>
+      <w:r>
+        <w:rPr>
+          <w:rFonts w:ascii="Times New Roman" w:eastAsia="Times New Roman" w:hAnsi="Times New Roman" w:cs="Times New Roman"/>
         </w:rPr>
         <w:lastRenderedPageBreak/>
         <w:t>Design</w:t>
       </w:r>
-      <w:bookmarkEnd w:id="3"/>
-    </w:p>
-    <w:p>
-      <w:pPr>
+      <w:bookmarkEnd w:id="4"/>
+    </w:p>
+    <w:p>
+      <w:pPr>
+        <w:spacing w:line="276" w:lineRule="auto"/>
         <w:jc w:val="both"/>
-      </w:pPr>
-      <w:r>
+        <w:rPr>
+          <w:rFonts w:ascii="Times New Roman" w:hAnsi="Times New Roman" w:cs="Times New Roman"/>
+        </w:rPr>
+      </w:pPr>
+      <w:r>
+        <w:rPr>
+          <w:rFonts w:ascii="Times New Roman" w:hAnsi="Times New Roman" w:cs="Times New Roman"/>
+        </w:rPr>
         <w:t>Software design is the process of defining the software’s’ architecture, components, interfaces, and other characteristics of a system or component. Also, software design is the software engineering life cycle activity in which software requirements are analyzed in order to produce a description of the software’s internal structure that will serve as the basis for its construction.</w:t>
       </w:r>
       <w:r>
+        <w:rPr>
+          <w:rFonts w:ascii="Times New Roman" w:hAnsi="Times New Roman" w:cs="Times New Roman"/>
+        </w:rPr>
         <w:t xml:space="preserve"> QuickML software design will follow </w:t>
       </w:r>
       <w:r>
+        <w:rPr>
+          <w:rFonts w:ascii="Times New Roman" w:hAnsi="Times New Roman" w:cs="Times New Roman"/>
+        </w:rPr>
         <w:t>the</w:t>
       </w:r>
       <w:r>
+        <w:rPr>
+          <w:rFonts w:ascii="Times New Roman" w:hAnsi="Times New Roman" w:cs="Times New Roman"/>
+        </w:rPr>
         <w:t xml:space="preserve"> Component-Based Design (CBD) strategy, this approach is creating well-defined interfaces and dependencies that can be composed and deployed independently</w:t>
       </w:r>
       <w:sdt>
         <w:sdtPr>
+          <w:rPr>
+            <w:rFonts w:ascii="Times New Roman" w:hAnsi="Times New Roman" w:cs="Times New Roman"/>
+          </w:rPr>
           <w:id w:val="-702325523"/>
           <w:citation/>
         </w:sdtPr>
+        <w:sdtEndPr/>
         <w:sdtContent>
           <w:r>
+            <w:rPr>
+              <w:rFonts w:ascii="Times New Roman" w:hAnsi="Times New Roman" w:cs="Times New Roman"/>
+            </w:rPr>
             <w:fldChar w:fldCharType="begin"/>
           </w:r>
           <w:r>
+            <w:rPr>
+              <w:rFonts w:ascii="Times New Roman" w:hAnsi="Times New Roman" w:cs="Times New Roman"/>
+            </w:rPr>
             <w:instrText xml:space="preserve"> CITATION Pie14 \l 1033 </w:instrText>
           </w:r>
           <w:r>
+            <w:rPr>
+              <w:rFonts w:ascii="Times New Roman" w:hAnsi="Times New Roman" w:cs="Times New Roman"/>
+            </w:rPr>
             <w:fldChar w:fldCharType="separate"/>
           </w:r>
           <w:r>
             <w:rPr>
+              <w:rFonts w:ascii="Times New Roman" w:hAnsi="Times New Roman" w:cs="Times New Roman"/>
               <w:noProof/>
             </w:rPr>
             <w:t xml:space="preserve"> (Pierre Bourque, 2014)</w:t>
           </w:r>
           <w:r>
+            <w:rPr>
+              <w:rFonts w:ascii="Times New Roman" w:hAnsi="Times New Roman" w:cs="Times New Roman"/>
+            </w:rPr>
             <w:fldChar w:fldCharType="end"/>
           </w:r>
         </w:sdtContent>
       </w:sdt>
       <w:r>
+        <w:rPr>
+          <w:rFonts w:ascii="Times New Roman" w:hAnsi="Times New Roman" w:cs="Times New Roman"/>
+        </w:rPr>
         <w:t>.</w:t>
       </w:r>
     </w:p>
     <w:p>
       <w:pPr>
         <w:pStyle w:val="Heading2"/>
-      </w:pPr>
-      <w:bookmarkStart w:id="4" w:name="_Toc55771155"/>
-      <w:r>
+        <w:spacing w:line="276" w:lineRule="auto"/>
+        <w:rPr>
+          <w:rFonts w:ascii="Times New Roman" w:hAnsi="Times New Roman" w:cs="Times New Roman"/>
+        </w:rPr>
+      </w:pPr>
+      <w:bookmarkStart w:id="5" w:name="_Toc56452232"/>
+      <w:r>
+        <w:rPr>
+          <w:rFonts w:ascii="Times New Roman" w:hAnsi="Times New Roman" w:cs="Times New Roman"/>
+        </w:rPr>
         <w:t>Design Process</w:t>
       </w:r>
-      <w:bookmarkEnd w:id="4"/>
+      <w:bookmarkEnd w:id="5"/>
     </w:p>
     <w:p>
       <w:pPr>
         <w:pStyle w:val="ql-indent-2"/>
-        <w:spacing w:before="0" w:beforeAutospacing="0" w:after="0" w:afterAutospacing="0"/>
+        <w:spacing w:before="0" w:beforeAutospacing="0" w:after="0" w:afterAutospacing="0" w:line="276" w:lineRule="auto"/>
         <w:jc w:val="both"/>
         <w:rPr>
-          <w:rFonts w:asciiTheme="minorHAnsi" w:hAnsiTheme="minorHAnsi" w:cstheme="minorHAnsi"/>
           <w:color w:val="0E101A"/>
           <w:sz w:val="22"/>
           <w:szCs w:val="22"/>
@@ -3177,7 +3853,6 @@
       </w:pPr>
       <w:r>
         <w:rPr>
-          <w:rFonts w:asciiTheme="minorHAnsi" w:hAnsiTheme="minorHAnsi" w:cstheme="minorHAnsi"/>
           <w:color w:val="0E101A"/>
           <w:sz w:val="22"/>
           <w:szCs w:val="22"/>
@@ -3188,29 +3863,48 @@
     <w:p>
       <w:pPr>
         <w:pStyle w:val="Heading2"/>
-      </w:pPr>
-      <w:bookmarkStart w:id="5" w:name="_Toc55771156"/>
-      <w:r>
+        <w:spacing w:line="360" w:lineRule="auto"/>
+        <w:rPr>
+          <w:rFonts w:ascii="Times New Roman" w:hAnsi="Times New Roman" w:cs="Times New Roman"/>
+        </w:rPr>
+      </w:pPr>
+      <w:bookmarkStart w:id="6" w:name="_Toc56452233"/>
+      <w:r>
+        <w:rPr>
+          <w:rFonts w:ascii="Times New Roman" w:hAnsi="Times New Roman" w:cs="Times New Roman"/>
+        </w:rPr>
+        <w:lastRenderedPageBreak/>
         <w:t>Design Diagrams</w:t>
       </w:r>
-      <w:bookmarkEnd w:id="5"/>
+      <w:bookmarkEnd w:id="6"/>
     </w:p>
     <w:p>
       <w:pPr>
         <w:pStyle w:val="Heading3"/>
-      </w:pPr>
-      <w:bookmarkStart w:id="6" w:name="_Toc55771157"/>
-      <w:r>
+        <w:spacing w:line="360" w:lineRule="auto"/>
+        <w:rPr>
+          <w:rFonts w:ascii="Times New Roman" w:hAnsi="Times New Roman" w:cs="Times New Roman"/>
+        </w:rPr>
+      </w:pPr>
+      <w:bookmarkStart w:id="7" w:name="_Toc56452234"/>
+      <w:r>
+        <w:rPr>
+          <w:rFonts w:ascii="Times New Roman" w:hAnsi="Times New Roman" w:cs="Times New Roman"/>
+        </w:rPr>
         <w:t>Use Case Diagrams</w:t>
       </w:r>
-      <w:bookmarkEnd w:id="6"/>
+      <w:bookmarkEnd w:id="7"/>
     </w:p>
     <w:p>
       <w:pPr>
         <w:jc w:val="center"/>
-      </w:pPr>
-      <w:r>
-        <w:rPr>
+        <w:rPr>
+          <w:rFonts w:ascii="Times New Roman" w:hAnsi="Times New Roman" w:cs="Times New Roman"/>
+        </w:rPr>
+      </w:pPr>
+      <w:r>
+        <w:rPr>
+          <w:rFonts w:ascii="Times New Roman" w:hAnsi="Times New Roman" w:cs="Times New Roman"/>
           <w:noProof/>
         </w:rPr>
         <w:drawing>
@@ -3253,9 +3947,13 @@
     <w:p>
       <w:pPr>
         <w:jc w:val="center"/>
-      </w:pPr>
-      <w:r>
-        <w:rPr>
+        <w:rPr>
+          <w:rFonts w:ascii="Times New Roman" w:hAnsi="Times New Roman" w:cs="Times New Roman"/>
+        </w:rPr>
+      </w:pPr>
+      <w:r>
+        <w:rPr>
+          <w:rFonts w:ascii="Times New Roman" w:hAnsi="Times New Roman" w:cs="Times New Roman"/>
           <w:noProof/>
         </w:rPr>
         <w:lastRenderedPageBreak/>
@@ -3299,9 +3997,13 @@
     <w:p>
       <w:pPr>
         <w:jc w:val="center"/>
-      </w:pPr>
-      <w:r>
-        <w:rPr>
+        <w:rPr>
+          <w:rFonts w:ascii="Times New Roman" w:hAnsi="Times New Roman" w:cs="Times New Roman"/>
+        </w:rPr>
+      </w:pPr>
+      <w:r>
+        <w:rPr>
+          <w:rFonts w:ascii="Times New Roman" w:hAnsi="Times New Roman" w:cs="Times New Roman"/>
           <w:noProof/>
         </w:rPr>
         <w:lastRenderedPageBreak/>
@@ -3345,17 +4047,29 @@
     <w:p>
       <w:pPr>
         <w:pStyle w:val="Heading3"/>
-      </w:pPr>
-      <w:bookmarkStart w:id="7" w:name="_Toc55771158"/>
-      <w:r>
+        <w:rPr>
+          <w:rFonts w:ascii="Times New Roman" w:hAnsi="Times New Roman" w:cs="Times New Roman"/>
+        </w:rPr>
+      </w:pPr>
+      <w:bookmarkStart w:id="8" w:name="_Toc56452235"/>
+      <w:r>
+        <w:rPr>
+          <w:rFonts w:ascii="Times New Roman" w:hAnsi="Times New Roman" w:cs="Times New Roman"/>
+        </w:rPr>
         <w:lastRenderedPageBreak/>
         <w:t>Class Diagrams</w:t>
       </w:r>
-      <w:bookmarkEnd w:id="7"/>
-    </w:p>
-    <w:p>
-      <w:r>
-        <w:rPr>
+      <w:bookmarkEnd w:id="8"/>
+    </w:p>
+    <w:p>
+      <w:pPr>
+        <w:rPr>
+          <w:rFonts w:ascii="Times New Roman" w:hAnsi="Times New Roman" w:cs="Times New Roman"/>
+        </w:rPr>
+      </w:pPr>
+      <w:r>
+        <w:rPr>
+          <w:rFonts w:ascii="Times New Roman" w:hAnsi="Times New Roman" w:cs="Times New Roman"/>
           <w:noProof/>
         </w:rPr>
         <w:drawing>
@@ -3396,8 +4110,14 @@
       </w:r>
     </w:p>
     <w:p>
-      <w:r>
-        <w:rPr>
+      <w:pPr>
+        <w:rPr>
+          <w:rFonts w:ascii="Times New Roman" w:hAnsi="Times New Roman" w:cs="Times New Roman"/>
+        </w:rPr>
+      </w:pPr>
+      <w:r>
+        <w:rPr>
+          <w:rFonts w:ascii="Times New Roman" w:hAnsi="Times New Roman" w:cs="Times New Roman"/>
           <w:noProof/>
         </w:rPr>
         <w:lastRenderedPageBreak/>
@@ -3441,8 +4161,15 @@
     <w:p>
       <w:pPr>
         <w:jc w:val="center"/>
-      </w:pPr>
-      <w:r>
+        <w:rPr>
+          <w:rFonts w:ascii="Times New Roman" w:hAnsi="Times New Roman" w:cs="Times New Roman"/>
+        </w:rPr>
+      </w:pPr>
+      <w:r>
+        <w:rPr>
+          <w:rFonts w:ascii="Times New Roman" w:hAnsi="Times New Roman" w:cs="Times New Roman"/>
+          <w:noProof/>
+        </w:rPr>
         <w:drawing>
           <wp:inline distT="0" distB="0" distL="0" distR="0" wp14:anchorId="5D00FABB" wp14:editId="099FBBD1">
             <wp:extent cx="3172268" cy="2657846"/>
@@ -3483,23 +4210,30 @@
     <w:p>
       <w:pPr>
         <w:pStyle w:val="Heading3"/>
-      </w:pPr>
-      <w:bookmarkStart w:id="8" w:name="_Toc55771159"/>
-      <w:r>
+        <w:rPr>
+          <w:rFonts w:ascii="Times New Roman" w:hAnsi="Times New Roman" w:cs="Times New Roman"/>
+        </w:rPr>
+      </w:pPr>
+      <w:bookmarkStart w:id="9" w:name="_Toc56452236"/>
+      <w:r>
+        <w:rPr>
+          <w:rFonts w:ascii="Times New Roman" w:hAnsi="Times New Roman" w:cs="Times New Roman"/>
+        </w:rPr>
         <w:lastRenderedPageBreak/>
         <w:t>Sequence Diagram</w:t>
       </w:r>
-      <w:bookmarkEnd w:id="8"/>
+      <w:bookmarkEnd w:id="9"/>
     </w:p>
     <w:p>
       <w:pPr>
         <w:jc w:val="center"/>
         <w:rPr>
-          <w:rFonts w:cstheme="minorHAnsi"/>
-        </w:rPr>
-      </w:pPr>
-      <w:r>
-        <w:rPr>
+          <w:rFonts w:ascii="Times New Roman" w:hAnsi="Times New Roman" w:cs="Times New Roman"/>
+        </w:rPr>
+      </w:pPr>
+      <w:r>
+        <w:rPr>
+          <w:rFonts w:ascii="Times New Roman" w:hAnsi="Times New Roman" w:cs="Times New Roman"/>
           <w:noProof/>
         </w:rPr>
         <w:drawing>
@@ -3543,11 +4277,12 @@
       <w:pPr>
         <w:jc w:val="center"/>
         <w:rPr>
-          <w:rFonts w:cstheme="minorHAnsi"/>
-        </w:rPr>
-      </w:pPr>
-      <w:r>
-        <w:rPr>
+          <w:rFonts w:ascii="Times New Roman" w:hAnsi="Times New Roman" w:cs="Times New Roman"/>
+        </w:rPr>
+      </w:pPr>
+      <w:r>
+        <w:rPr>
+          <w:rFonts w:ascii="Times New Roman" w:hAnsi="Times New Roman" w:cs="Times New Roman"/>
           <w:noProof/>
         </w:rPr>
         <w:lastRenderedPageBreak/>
@@ -3592,11 +4327,12 @@
       <w:pPr>
         <w:jc w:val="center"/>
         <w:rPr>
-          <w:rFonts w:cstheme="minorHAnsi"/>
-        </w:rPr>
-      </w:pPr>
-      <w:r>
-        <w:rPr>
+          <w:rFonts w:ascii="Times New Roman" w:hAnsi="Times New Roman" w:cs="Times New Roman"/>
+        </w:rPr>
+      </w:pPr>
+      <w:r>
+        <w:rPr>
+          <w:rFonts w:ascii="Times New Roman" w:hAnsi="Times New Roman" w:cs="Times New Roman"/>
           <w:noProof/>
         </w:rPr>
         <w:lastRenderedPageBreak/>
@@ -3636,14 +4372,12 @@
           </wp:inline>
         </w:drawing>
       </w:r>
-      <w:bookmarkStart w:id="9" w:name="_GoBack"/>
-      <w:bookmarkEnd w:id="9"/>
     </w:p>
     <w:p>
       <w:pPr>
         <w:jc w:val="center"/>
         <w:rPr>
-          <w:rFonts w:cstheme="minorHAnsi"/>
+          <w:rFonts w:ascii="Times New Roman" w:hAnsi="Times New Roman" w:cs="Times New Roman"/>
         </w:rPr>
       </w:pPr>
     </w:p>
@@ -3651,7 +4385,7 @@
       <w:pPr>
         <w:jc w:val="center"/>
         <w:rPr>
-          <w:rFonts w:cstheme="minorHAnsi"/>
+          <w:rFonts w:ascii="Times New Roman" w:hAnsi="Times New Roman" w:cs="Times New Roman"/>
         </w:rPr>
       </w:pPr>
     </w:p>
@@ -3659,7 +4393,7 @@
       <w:pPr>
         <w:jc w:val="center"/>
         <w:rPr>
-          <w:rFonts w:cstheme="minorHAnsi"/>
+          <w:rFonts w:ascii="Times New Roman" w:hAnsi="Times New Roman" w:cs="Times New Roman"/>
         </w:rPr>
       </w:pPr>
     </w:p>
@@ -3667,7 +4401,7 @@
       <w:pPr>
         <w:jc w:val="center"/>
         <w:rPr>
-          <w:rFonts w:cstheme="minorHAnsi"/>
+          <w:rFonts w:ascii="Times New Roman" w:hAnsi="Times New Roman" w:cs="Times New Roman"/>
         </w:rPr>
       </w:pPr>
     </w:p>
@@ -3675,70 +4409,91 @@
       <w:pPr>
         <w:jc w:val="center"/>
         <w:rPr>
-          <w:rFonts w:cstheme="minorHAnsi"/>
-        </w:rPr>
-      </w:pPr>
-    </w:p>
-    <w:bookmarkStart w:id="10" w:name="_Toc55771160" w:displacedByCustomXml="next"/>
+          <w:rFonts w:ascii="Times New Roman" w:hAnsi="Times New Roman" w:cs="Times New Roman"/>
+        </w:rPr>
+      </w:pPr>
+    </w:p>
+    <w:bookmarkStart w:id="10" w:name="_Toc56452237" w:displacedByCustomXml="next"/>
     <w:sdt>
       <w:sdtPr>
+        <w:rPr>
+          <w:rFonts w:ascii="Times New Roman" w:eastAsiaTheme="minorHAnsi" w:hAnsi="Times New Roman" w:cs="Times New Roman"/>
+          <w:color w:val="auto"/>
+          <w:sz w:val="22"/>
+          <w:szCs w:val="22"/>
+        </w:rPr>
         <w:id w:val="-1141190601"/>
         <w:docPartObj>
           <w:docPartGallery w:val="Bibliographies"/>
           <w:docPartUnique/>
         </w:docPartObj>
       </w:sdtPr>
-      <w:sdtEndPr>
-        <w:rPr>
-          <w:rFonts w:asciiTheme="minorHAnsi" w:eastAsiaTheme="minorHAnsi" w:hAnsiTheme="minorHAnsi" w:cstheme="minorBidi"/>
-          <w:color w:val="auto"/>
-          <w:sz w:val="22"/>
-          <w:szCs w:val="22"/>
-        </w:rPr>
-      </w:sdtEndPr>
+      <w:sdtEndPr/>
       <w:sdtContent>
         <w:p>
           <w:pPr>
             <w:pStyle w:val="Heading1"/>
+            <w:rPr>
+              <w:rFonts w:ascii="Times New Roman" w:hAnsi="Times New Roman" w:cs="Times New Roman"/>
+            </w:rPr>
           </w:pPr>
           <w:r>
+            <w:rPr>
+              <w:rFonts w:ascii="Times New Roman" w:hAnsi="Times New Roman" w:cs="Times New Roman"/>
+            </w:rPr>
             <w:t>Bibliography</w:t>
           </w:r>
           <w:bookmarkEnd w:id="10"/>
         </w:p>
         <w:sdt>
           <w:sdtPr>
+            <w:rPr>
+              <w:rFonts w:ascii="Times New Roman" w:hAnsi="Times New Roman" w:cs="Times New Roman"/>
+            </w:rPr>
             <w:id w:val="111145805"/>
             <w:bibliography/>
           </w:sdtPr>
+          <w:sdtEndPr/>
           <w:sdtContent>
             <w:p>
               <w:pPr>
                 <w:pStyle w:val="Bibliography"/>
                 <w:ind w:left="720" w:hanging="720"/>
                 <w:rPr>
+                  <w:rFonts w:ascii="Times New Roman" w:hAnsi="Times New Roman" w:cs="Times New Roman"/>
                   <w:noProof/>
                   <w:sz w:val="24"/>
                   <w:szCs w:val="24"/>
                 </w:rPr>
               </w:pPr>
               <w:r>
+                <w:rPr>
+                  <w:rFonts w:ascii="Times New Roman" w:hAnsi="Times New Roman" w:cs="Times New Roman"/>
+                </w:rPr>
                 <w:fldChar w:fldCharType="begin"/>
               </w:r>
               <w:r>
+                <w:rPr>
+                  <w:rFonts w:ascii="Times New Roman" w:hAnsi="Times New Roman" w:cs="Times New Roman"/>
+                </w:rPr>
                 <w:instrText xml:space="preserve"> BIBLIOGRAPHY </w:instrText>
               </w:r>
               <w:r>
+                <w:rPr>
+                  <w:rFonts w:ascii="Times New Roman" w:hAnsi="Times New Roman" w:cs="Times New Roman"/>
+                </w:rPr>
                 <w:fldChar w:fldCharType="separate"/>
               </w:r>
               <w:r>
                 <w:rPr>
+                  <w:rFonts w:ascii="Times New Roman" w:hAnsi="Times New Roman" w:cs="Times New Roman"/>
                   <w:noProof/>
                 </w:rPr>
                 <w:t xml:space="preserve">Daws, R. (2019, March 15). </w:t>
               </w:r>
               <w:r>
                 <w:rPr>
+                  <w:rFonts w:ascii="Times New Roman" w:hAnsi="Times New Roman" w:cs="Times New Roman"/>
                   <w:i/>
                   <w:iCs/>
                   <w:noProof/>
@@ -3747,6 +4502,7 @@
               </w:r>
               <w:r>
                 <w:rPr>
+                  <w:rFonts w:ascii="Times New Roman" w:hAnsi="Times New Roman" w:cs="Times New Roman"/>
                   <w:noProof/>
                 </w:rPr>
                 <w:t>. (AINEWS) Retrieved from https://artificialintelligence-news.com/2019/03/15/machine-learning-jobs-high-paying-demand/</w:t>
@@ -3757,17 +4513,20 @@
                 <w:pStyle w:val="Bibliography"/>
                 <w:ind w:left="720" w:hanging="720"/>
                 <w:rPr>
+                  <w:rFonts w:ascii="Times New Roman" w:hAnsi="Times New Roman" w:cs="Times New Roman"/>
                   <w:noProof/>
                 </w:rPr>
               </w:pPr>
               <w:r>
                 <w:rPr>
+                  <w:rFonts w:ascii="Times New Roman" w:hAnsi="Times New Roman" w:cs="Times New Roman"/>
                   <w:noProof/>
                 </w:rPr>
                 <w:t xml:space="preserve">Pierre Bourque, R. E. (2014). </w:t>
               </w:r>
               <w:r>
                 <w:rPr>
+                  <w:rFonts w:ascii="Times New Roman" w:hAnsi="Times New Roman" w:cs="Times New Roman"/>
                   <w:i/>
                   <w:iCs/>
                   <w:noProof/>
@@ -3776,6 +4535,7 @@
               </w:r>
               <w:r>
                 <w:rPr>
+                  <w:rFonts w:ascii="Times New Roman" w:hAnsi="Times New Roman" w:cs="Times New Roman"/>
                   <w:noProof/>
                 </w:rPr>
                 <w:t xml:space="preserve"> IEEE Computer Society. Retrieved from www.swebok.org.</w:t>
@@ -3786,17 +4546,20 @@
                 <w:pStyle w:val="Bibliography"/>
                 <w:ind w:left="720" w:hanging="720"/>
                 <w:rPr>
+                  <w:rFonts w:ascii="Times New Roman" w:hAnsi="Times New Roman" w:cs="Times New Roman"/>
                   <w:noProof/>
                 </w:rPr>
               </w:pPr>
               <w:r>
                 <w:rPr>
+                  <w:rFonts w:ascii="Times New Roman" w:hAnsi="Times New Roman" w:cs="Times New Roman"/>
                   <w:noProof/>
                 </w:rPr>
                 <w:t xml:space="preserve">Terra, J. (2020, June 4). </w:t>
               </w:r>
               <w:r>
                 <w:rPr>
+                  <w:rFonts w:ascii="Times New Roman" w:hAnsi="Times New Roman" w:cs="Times New Roman"/>
                   <w:i/>
                   <w:iCs/>
                   <w:noProof/>
@@ -3805,14 +4568,21 @@
               </w:r>
               <w:r>
                 <w:rPr>
+                  <w:rFonts w:ascii="Times New Roman" w:hAnsi="Times New Roman" w:cs="Times New Roman"/>
                   <w:noProof/>
                 </w:rPr>
                 <w:t>. (Simplilearn) Retrieved from https://www.simplilearn.com/rise-of-ai-and-machine-learning-job-trends-article</w:t>
               </w:r>
             </w:p>
             <w:p>
+              <w:pPr>
+                <w:rPr>
+                  <w:rFonts w:ascii="Times New Roman" w:hAnsi="Times New Roman" w:cs="Times New Roman"/>
+                </w:rPr>
+              </w:pPr>
               <w:r>
                 <w:rPr>
+                  <w:rFonts w:ascii="Times New Roman" w:hAnsi="Times New Roman" w:cs="Times New Roman"/>
                   <w:b/>
                   <w:bCs/>
                   <w:noProof/>
@@ -6107,9 +6877,12 @@
     <w:autoRedefine/>
     <w:uiPriority w:val="39"/>
     <w:unhideWhenUsed/>
-    <w:rsid w:val="005C39D4"/>
+    <w:rsid w:val="00B24F42"/>
     <w:pPr>
-      <w:spacing w:after="100"/>
+      <w:tabs>
+        <w:tab w:val="right" w:leader="dot" w:pos="9350"/>
+      </w:tabs>
+      <w:spacing w:after="100" w:line="276" w:lineRule="auto"/>
     </w:pPr>
   </w:style>
   <w:style w:type="paragraph" w:styleId="TOC2">
@@ -6557,7 +7330,7 @@
 </file>
 
 <file path=customXml/itemProps1.xml><?xml version="1.0" encoding="utf-8"?>
-<ds:datastoreItem xmlns:ds="http://schemas.openxmlformats.org/officeDocument/2006/customXml" ds:itemID="{F2CAEF7D-045B-448B-99F3-89523F6DFC23}">
+<ds:datastoreItem xmlns:ds="http://schemas.openxmlformats.org/officeDocument/2006/customXml" ds:itemID="{8C2C524A-ED4E-4942-9EC0-DD798E018E79}">
   <ds:schemaRefs>
     <ds:schemaRef ds:uri="http://schemas.openxmlformats.org/officeDocument/2006/bibliography"/>
   </ds:schemaRefs>

</xml_diff>

<commit_message>
updated some possible crashes
</commit_message>
<xml_diff>
--- a/QuickML.docx
+++ b/QuickML.docx
@@ -1009,7 +1009,43 @@
         <w:rPr>
           <w:rFonts w:ascii="Times New Roman" w:hAnsi="Times New Roman" w:cs="Times New Roman"/>
         </w:rPr>
-        <w:t xml:space="preserve">Quick Machine Learning (QuickML) is a computer application to introduce users to Machine Learning. Through this application users will have the power to use Machine Learning, specifically computer vision, without the need on knowing how to code and knowing the complexity of Machine learning. </w:t>
+        <w:t xml:space="preserve">Quick Machine Learning (QuickML) is a computer application to introduce users to Machine Learning. Through this application users will have the power to use Machine Learning, specifically computer vision, </w:t>
+      </w:r>
+      <w:r>
+        <w:rPr>
+          <w:rFonts w:ascii="Times New Roman" w:hAnsi="Times New Roman" w:cs="Times New Roman"/>
+        </w:rPr>
+        <w:t>with no need of</w:t>
+      </w:r>
+      <w:r>
+        <w:rPr>
+          <w:rFonts w:ascii="Times New Roman" w:hAnsi="Times New Roman" w:cs="Times New Roman"/>
+        </w:rPr>
+        <w:t xml:space="preserve"> knowing how to </w:t>
+      </w:r>
+      <w:r>
+        <w:rPr>
+          <w:rFonts w:ascii="Times New Roman" w:hAnsi="Times New Roman" w:cs="Times New Roman"/>
+        </w:rPr>
+        <w:t>program</w:t>
+      </w:r>
+      <w:r>
+        <w:rPr>
+          <w:rFonts w:ascii="Times New Roman" w:hAnsi="Times New Roman" w:cs="Times New Roman"/>
+        </w:rPr>
+        <w:t xml:space="preserve"> </w:t>
+      </w:r>
+      <w:r>
+        <w:rPr>
+          <w:rFonts w:ascii="Times New Roman" w:hAnsi="Times New Roman" w:cs="Times New Roman"/>
+        </w:rPr>
+        <w:t>or</w:t>
+      </w:r>
+      <w:r>
+        <w:rPr>
+          <w:rFonts w:ascii="Times New Roman" w:hAnsi="Times New Roman" w:cs="Times New Roman"/>
+        </w:rPr>
+        <w:t xml:space="preserve"> the complexity of Machine learning. </w:t>
       </w:r>
     </w:p>
     <w:p>
@@ -1046,15 +1082,73 @@
         <w:rPr>
           <w:rFonts w:ascii="Times New Roman" w:hAnsi="Times New Roman" w:cs="Times New Roman"/>
         </w:rPr>
-        <w:t>This application is mostly intended for educational purposes so anyone who wishes to have an introduction to the applications of computer vision in</w:t>
-      </w:r>
-      <w:bookmarkStart w:id="2" w:name="_GoBack"/>
-      <w:bookmarkEnd w:id="2"/>
-      <w:r>
-        <w:rPr>
-          <w:rFonts w:ascii="Times New Roman" w:hAnsi="Times New Roman" w:cs="Times New Roman"/>
-        </w:rPr>
-        <w:t xml:space="preserve"> machine learning may use it. </w:t>
+        <w:t>We created this</w:t>
+      </w:r>
+      <w:r>
+        <w:rPr>
+          <w:rFonts w:ascii="Times New Roman" w:hAnsi="Times New Roman" w:cs="Times New Roman"/>
+        </w:rPr>
+        <w:t xml:space="preserve"> application for</w:t>
+      </w:r>
+      <w:r>
+        <w:rPr>
+          <w:rFonts w:ascii="Times New Roman" w:hAnsi="Times New Roman" w:cs="Times New Roman"/>
+        </w:rPr>
+        <w:t xml:space="preserve"> the intent of</w:t>
+      </w:r>
+      <w:r>
+        <w:rPr>
+          <w:rFonts w:ascii="Times New Roman" w:hAnsi="Times New Roman" w:cs="Times New Roman"/>
+        </w:rPr>
+        <w:t xml:space="preserve"> educational </w:t>
+      </w:r>
+      <w:r>
+        <w:rPr>
+          <w:rFonts w:ascii="Times New Roman" w:hAnsi="Times New Roman" w:cs="Times New Roman"/>
+        </w:rPr>
+        <w:t>purposes,</w:t>
+      </w:r>
+      <w:r>
+        <w:rPr>
+          <w:rFonts w:ascii="Times New Roman" w:hAnsi="Times New Roman" w:cs="Times New Roman"/>
+        </w:rPr>
+        <w:t xml:space="preserve"> so anyone who wishes to </w:t>
+      </w:r>
+      <w:r>
+        <w:rPr>
+          <w:rFonts w:ascii="Times New Roman" w:hAnsi="Times New Roman" w:cs="Times New Roman"/>
+        </w:rPr>
+        <w:t>explore the</w:t>
+      </w:r>
+      <w:r>
+        <w:rPr>
+          <w:rFonts w:ascii="Times New Roman" w:hAnsi="Times New Roman" w:cs="Times New Roman"/>
+        </w:rPr>
+        <w:t xml:space="preserve"> applications of computer vision in </w:t>
+      </w:r>
+      <w:r>
+        <w:rPr>
+          <w:rFonts w:ascii="Times New Roman" w:hAnsi="Times New Roman" w:cs="Times New Roman"/>
+        </w:rPr>
+        <w:t>M</w:t>
+      </w:r>
+      <w:r>
+        <w:rPr>
+          <w:rFonts w:ascii="Times New Roman" w:hAnsi="Times New Roman" w:cs="Times New Roman"/>
+        </w:rPr>
+        <w:t xml:space="preserve">achine </w:t>
+      </w:r>
+      <w:r>
+        <w:rPr>
+          <w:rFonts w:ascii="Times New Roman" w:hAnsi="Times New Roman" w:cs="Times New Roman"/>
+        </w:rPr>
+        <w:t>L</w:t>
+      </w:r>
+      <w:r>
+        <w:rPr>
+          <w:rFonts w:ascii="Times New Roman" w:hAnsi="Times New Roman" w:cs="Times New Roman"/>
+        </w:rPr>
+        <w:t xml:space="preserve">earning may use it. </w:t>
       </w:r>
     </w:p>
     <w:p>
@@ -1088,7 +1182,21 @@
           <w:rFonts w:ascii="Times New Roman" w:eastAsia="Times New Roman" w:hAnsi="Times New Roman" w:cs="Times New Roman"/>
           <w:color w:val="0E101A"/>
         </w:rPr>
-        <w:t xml:space="preserve"> straightforward software where anyone with basic computer knowledge will be able to train and implement their Machine Learning algorithm.</w:t>
+        <w:t xml:space="preserve"> straightforward software where anyone with basic computer knowledge will be able to implement their </w:t>
+      </w:r>
+      <w:r>
+        <w:rPr>
+          <w:rFonts w:ascii="Times New Roman" w:eastAsia="Times New Roman" w:hAnsi="Times New Roman" w:cs="Times New Roman"/>
+          <w:color w:val="0E101A"/>
+        </w:rPr>
+        <w:t xml:space="preserve">own </w:t>
+      </w:r>
+      <w:r>
+        <w:rPr>
+          <w:rFonts w:ascii="Times New Roman" w:eastAsia="Times New Roman" w:hAnsi="Times New Roman" w:cs="Times New Roman"/>
+          <w:color w:val="0E101A"/>
+        </w:rPr>
+        <w:t>Machine Learning algorithm.</w:t>
       </w:r>
     </w:p>
     <w:p>
@@ -1178,7 +1286,16 @@
           <w:rFonts w:ascii="Times New Roman" w:eastAsia="Times New Roman" w:hAnsi="Times New Roman" w:cs="Times New Roman"/>
           <w:color w:val="0E101A"/>
         </w:rPr>
-        <w:t xml:space="preserve"> There are varieties of ways to use Machine Learning from image and voice recognition, solving complex problems, detecting anomalies, self-driving cars, autonomous systems, etc. Clearly, Machine Learning is a very important field that will help shape a better future. But, as it is a relatively new and exploding field with many fields put together like Calculus, Statistics, and Programming involve, everyday people will shy away from using Machine Learning because of its complexities</w:t>
+        <w:t xml:space="preserve"> There are varieties of ways to use Machine Learning from image and voice recognition, solving complex problems, detecting anom</w:t>
+      </w:r>
+      <w:bookmarkStart w:id="2" w:name="_GoBack"/>
+      <w:bookmarkEnd w:id="2"/>
+      <w:r>
+        <w:rPr>
+          <w:rFonts w:ascii="Times New Roman" w:eastAsia="Times New Roman" w:hAnsi="Times New Roman" w:cs="Times New Roman"/>
+          <w:color w:val="0E101A"/>
+        </w:rPr>
+        <w:t>alies, self-driving cars, autonomous systems, etc. Clearly, Machine Learning is a very important field that will help shape a better future. But, as it is a relatively new and exploding field with many fields put together like Calculus, Statistics, and Programming involve, everyday people will shy away from using Machine Learning because of its complexities</w:t>
       </w:r>
       <w:r>
         <w:rPr>
@@ -7330,7 +7447,7 @@
 </file>
 
 <file path=customXml/itemProps1.xml><?xml version="1.0" encoding="utf-8"?>
-<ds:datastoreItem xmlns:ds="http://schemas.openxmlformats.org/officeDocument/2006/customXml" ds:itemID="{8C2C524A-ED4E-4942-9EC0-DD798E018E79}">
+<ds:datastoreItem xmlns:ds="http://schemas.openxmlformats.org/officeDocument/2006/customXml" ds:itemID="{8E0DDC7E-2818-4A03-A096-A2E3D28D3E45}">
   <ds:schemaRefs>
     <ds:schemaRef ds:uri="http://schemas.openxmlformats.org/officeDocument/2006/bibliography"/>
   </ds:schemaRefs>

</xml_diff>